<commit_message>
fixed error in vocab
</commit_message>
<xml_diff>
--- a/meth1/01_lesson.docx
+++ b/meth1/01_lesson.docx
@@ -44,7 +44,7 @@
         </w:rPr>
       </w:pPr>
       <w:r>
-        <w:pict w14:anchorId="383CCF01">
+        <w:pict w14:anchorId="2634741A">
           <v:rect id="_x0000_i1025" style="width:0;height:1.5pt" o:hralign="center" o:hrstd="t" o:hr="t" fillcolor="#a0a0a0" stroked="f"/>
         </w:pict>
       </w:r>
@@ -180,7 +180,7 @@
         </w:rPr>
       </w:pPr>
       <w:r>
-        <w:pict w14:anchorId="0ACA58A6">
+        <w:pict w14:anchorId="020121C9">
           <v:rect id="_x0000_i1026" style="width:0;height:1.5pt" o:hralign="center" o:hrstd="t" o:hr="t" fillcolor="#a0a0a0" stroked="f"/>
         </w:pict>
       </w:r>
@@ -218,8 +218,16 @@
         <w:rPr>
           <w:rFonts w:ascii="Century Gothic" w:eastAsia="Century Gothic" w:hAnsi="Century Gothic" w:cs="Century Gothic"/>
         </w:rPr>
-        <w:t>(word bank:  once, many, functions, method, parameter)</w:t>
-      </w:r>
+        <w:t>(word bank:  once, many, actions, method, parameters)</w:t>
+      </w:r>
+    </w:p>
+    <w:p>
+      <w:pPr>
+        <w:spacing w:line="240" w:lineRule="auto"/>
+        <w:rPr>
+          <w:rFonts w:ascii="Century Gothic" w:eastAsia="Century Gothic" w:hAnsi="Century Gothic" w:cs="Century Gothic"/>
+        </w:rPr>
+      </w:pPr>
     </w:p>
     <w:p>
       <w:pPr>
@@ -304,20 +312,14 @@
         <w:rPr>
           <w:rFonts w:ascii="Century Gothic" w:eastAsia="Century Gothic" w:hAnsi="Century Gothic" w:cs="Century Gothic"/>
         </w:rPr>
-        <w:t xml:space="preserve">Methods are used to perform certain actions, and they are also known as </w:t>
-      </w:r>
-      <w:r>
-        <w:rPr>
-          <w:rFonts w:ascii="Century Gothic" w:eastAsia="Century Gothic" w:hAnsi="Century Gothic" w:cs="Century Gothic"/>
-          <w:b/>
-        </w:rPr>
-        <w:t>___________</w:t>
-      </w:r>
-      <w:r>
-        <w:rPr>
-          <w:rFonts w:ascii="Century Gothic" w:eastAsia="Century Gothic" w:hAnsi="Century Gothic" w:cs="Century Gothic"/>
-        </w:rPr>
-        <w:t>.</w:t>
+        <w:t xml:space="preserve">Methods are used to perform certain </w:t>
+      </w:r>
+      <w:r>
+        <w:rPr>
+          <w:rFonts w:ascii="Century Gothic" w:eastAsia="Century Gothic" w:hAnsi="Century Gothic" w:cs="Century Gothic"/>
+          <w:b/>
+        </w:rPr>
+        <w:t>___________.</w:t>
       </w:r>
     </w:p>
     <w:p>
@@ -417,13 +419,7 @@
         <w:rPr>
           <w:rFonts w:ascii="Century Gothic" w:eastAsia="Century Gothic" w:hAnsi="Century Gothic" w:cs="Century Gothic"/>
         </w:rPr>
-        <w:t xml:space="preserve"> is a block of code which only runs when it is ca</w:t>
-      </w:r>
-      <w:r>
-        <w:rPr>
-          <w:rFonts w:ascii="Century Gothic" w:eastAsia="Century Gothic" w:hAnsi="Century Gothic" w:cs="Century Gothic"/>
-        </w:rPr>
-        <w:t>lled.</w:t>
+        <w:t xml:space="preserve"> is a block of code which only runs when it is called.</w:t>
       </w:r>
     </w:p>
     <w:p>
@@ -472,20 +468,14 @@
         <w:rPr>
           <w:rFonts w:ascii="Century Gothic" w:eastAsia="Century Gothic" w:hAnsi="Century Gothic" w:cs="Century Gothic"/>
         </w:rPr>
-        <w:t xml:space="preserve">Methods are used to perform certain actions, and they are also known as </w:t>
-      </w:r>
-      <w:r>
-        <w:rPr>
-          <w:rFonts w:ascii="Century Gothic" w:eastAsia="Century Gothic" w:hAnsi="Century Gothic" w:cs="Century Gothic"/>
-          <w:b/>
-        </w:rPr>
-        <w:t>functions</w:t>
-      </w:r>
-      <w:r>
-        <w:rPr>
-          <w:rFonts w:ascii="Century Gothic" w:eastAsia="Century Gothic" w:hAnsi="Century Gothic" w:cs="Century Gothic"/>
-        </w:rPr>
-        <w:t>.</w:t>
+        <w:t xml:space="preserve">Methods are used to perform certain </w:t>
+      </w:r>
+      <w:r>
+        <w:rPr>
+          <w:rFonts w:ascii="Century Gothic" w:eastAsia="Century Gothic" w:hAnsi="Century Gothic" w:cs="Century Gothic"/>
+          <w:b/>
+        </w:rPr>
+        <w:t>actions.</w:t>
       </w:r>
     </w:p>
     <w:p>
@@ -540,7 +530,7 @@
         </w:rPr>
       </w:pPr>
       <w:r>
-        <w:pict w14:anchorId="7532C86F">
+        <w:pict w14:anchorId="649BA68D">
           <v:rect id="_x0000_i1027" style="width:0;height:1.5pt" o:hralign="center" o:hrstd="t" o:hr="t" fillcolor="#a0a0a0" stroked="f"/>
         </w:pict>
       </w:r>
@@ -923,7 +913,7 @@
         </w:rPr>
       </w:pPr>
       <w:r>
-        <w:pict w14:anchorId="39D7EF97">
+        <w:pict w14:anchorId="14DF060A">
           <v:rect id="_x0000_i1028" style="width:0;height:1.5pt" o:hralign="center" o:hrstd="t" o:hr="t" fillcolor="#a0a0a0" stroked="f"/>
         </w:pict>
       </w:r>
@@ -1568,7 +1558,7 @@
         </w:rPr>
       </w:pPr>
       <w:r>
-        <w:pict w14:anchorId="388C92F3">
+        <w:pict w14:anchorId="16F5654D">
           <v:rect id="_x0000_i1029" style="width:0;height:1.5pt" o:hralign="center" o:hrstd="t" o:hr="t" fillcolor="#a0a0a0" stroked="f"/>
         </w:pict>
       </w:r>
@@ -1655,7 +1645,13 @@
         <w:rPr>
           <w:rFonts w:ascii="Century Gothic" w:eastAsia="Century Gothic" w:hAnsi="Century Gothic" w:cs="Century Gothic"/>
         </w:rPr>
-        <w:t xml:space="preserve"> as parameter. When the method is called, we pass along a first name, which is used inside the method to print the full name:</w:t>
+        <w:t xml:space="preserve"> as parameter. When the method is called</w:t>
+      </w:r>
+      <w:r>
+        <w:rPr>
+          <w:rFonts w:ascii="Century Gothic" w:eastAsia="Century Gothic" w:hAnsi="Century Gothic" w:cs="Century Gothic"/>
+        </w:rPr>
+        <w:t>, we pass along a first name, which is used inside the method to print the full name:</w:t>
       </w:r>
     </w:p>
     <w:p>
@@ -1675,14 +1671,7 @@
           <w:rFonts w:ascii="Century Gothic" w:eastAsia="Century Gothic" w:hAnsi="Century Gothic" w:cs="Century Gothic"/>
           <w:b/>
         </w:rPr>
-        <w:t>When a parameter is passed to the method, it is called an argum</w:t>
-      </w:r>
-      <w:r>
-        <w:rPr>
-          <w:rFonts w:ascii="Century Gothic" w:eastAsia="Century Gothic" w:hAnsi="Century Gothic" w:cs="Century Gothic"/>
-          <w:b/>
-        </w:rPr>
-        <w:t xml:space="preserve">ent. So, from the example : </w:t>
+        <w:t xml:space="preserve">When a parameter is passed to the method, it is called an argument. So, from the example : </w:t>
       </w:r>
       <w:proofErr w:type="spellStart"/>
       <w:r>
@@ -3289,7 +3278,7 @@
         </w:rPr>
       </w:pPr>
       <w:r>
-        <w:pict w14:anchorId="312AFD4C">
+        <w:pict w14:anchorId="69AEE37B">
           <v:rect id="_x0000_i1030" style="width:0;height:1.5pt" o:hralign="center" o:hrstd="t" o:hr="t" fillcolor="#a0a0a0" stroked="f"/>
         </w:pict>
       </w:r>
@@ -3535,7 +3524,7 @@
         </w:rPr>
       </w:pPr>
       <w:r>
-        <w:pict w14:anchorId="4601013C">
+        <w:pict w14:anchorId="63AF1D92">
           <v:rect id="_x0000_i1031" style="width:0;height:1.5pt" o:hralign="center" o:hrstd="t" o:hr="t" fillcolor="#a0a0a0" stroked="f"/>
         </w:pict>
       </w:r>
@@ -3780,7 +3769,7 @@
         </w:rPr>
       </w:pPr>
       <w:r>
-        <w:pict w14:anchorId="2CE7AEE5">
+        <w:pict w14:anchorId="5F281F75">
           <v:rect id="_x0000_i1032" style="width:0;height:1.5pt" o:hralign="center" o:hrstd="t" o:hr="t" fillcolor="#a0a0a0" stroked="f"/>
         </w:pict>
       </w:r>
@@ -3830,7 +3819,7 @@
         </w:rPr>
       </w:pPr>
       <w:r>
-        <w:pict w14:anchorId="747CFBF4">
+        <w:pict w14:anchorId="303939B5">
           <v:rect id="_x0000_i1033" style="width:0;height:1.5pt" o:hralign="center" o:hrstd="t" o:hr="t" fillcolor="#a0a0a0" stroked="f"/>
         </w:pict>
       </w:r>
@@ -3876,7 +3865,7 @@
         </w:rPr>
       </w:pPr>
       <w:r>
-        <w:pict w14:anchorId="3614515E">
+        <w:pict w14:anchorId="48439E44">
           <v:rect id="_x0000_i1034" style="width:0;height:1.5pt" o:hralign="center" o:hrstd="t" o:hr="t" fillcolor="#a0a0a0" stroked="f"/>
         </w:pict>
       </w:r>
@@ -4029,7 +4018,7 @@
         </w:rPr>
       </w:pPr>
       <w:r>
-        <w:pict w14:anchorId="5AE9D720">
+        <w:pict w14:anchorId="45D60DCD">
           <v:rect id="_x0000_i1035" style="width:0;height:1.5pt" o:hralign="center" o:hrstd="t" o:hr="t" fillcolor="#a0a0a0" stroked="f"/>
         </w:pict>
       </w:r>
@@ -4383,7 +4372,7 @@
         </w:rPr>
       </w:pPr>
       <w:r>
-        <w:pict w14:anchorId="3298556F">
+        <w:pict w14:anchorId="09CA8CC1">
           <v:rect id="_x0000_i1036" style="width:0;height:1.5pt" o:hralign="center" o:hrstd="t" o:hr="t" fillcolor="#a0a0a0" stroked="f"/>
         </w:pict>
       </w:r>
@@ -4722,7 +4711,7 @@
         </w:rPr>
       </w:pPr>
       <w:r>
-        <w:pict w14:anchorId="72912529">
+        <w:pict w14:anchorId="55D2AF47">
           <v:rect id="_x0000_i1037" style="width:0;height:1.5pt" o:hralign="center" o:hrstd="t" o:hr="t" fillcolor="#a0a0a0" stroked="f"/>
         </w:pict>
       </w:r>
@@ -5137,7 +5126,7 @@
         </w:rPr>
       </w:pPr>
       <w:r>
-        <w:pict w14:anchorId="44B3A81B">
+        <w:pict w14:anchorId="3F18AB31">
           <v:rect id="_x0000_i1038" style="width:0;height:1.5pt" o:hralign="center" o:hrstd="t" o:hr="t" fillcolor="#a0a0a0" stroked="f"/>
         </w:pict>
       </w:r>
@@ -5184,9 +5173,348 @@
 <file path=word/numbering.xml><?xml version="1.0" encoding="utf-8"?>
 <w:numbering xmlns:wpc="http://schemas.microsoft.com/office/word/2010/wordprocessingCanvas" xmlns:mo="http://schemas.microsoft.com/office/mac/office/2008/main" xmlns:mc="http://schemas.openxmlformats.org/markup-compatibility/2006" xmlns:mv="urn:schemas-microsoft-com:mac:vml" xmlns:o="urn:schemas-microsoft-com:office:office" xmlns:r="http://schemas.openxmlformats.org/officeDocument/2006/relationships" xmlns:m="http://schemas.openxmlformats.org/officeDocument/2006/math" xmlns:v="urn:schemas-microsoft-com:vml" xmlns:wp14="http://schemas.microsoft.com/office/word/2010/wordprocessingDrawing" xmlns:wp="http://schemas.openxmlformats.org/drawingml/2006/wordprocessingDrawing" xmlns:w10="urn:schemas-microsoft-com:office:word" xmlns:w="http://schemas.openxmlformats.org/wordprocessingml/2006/main" xmlns:w14="http://schemas.microsoft.com/office/word/2010/wordml" xmlns:w15="http://schemas.microsoft.com/office/word/2012/wordml" xmlns:wpg="http://schemas.microsoft.com/office/word/2010/wordprocessingGroup" xmlns:wpi="http://schemas.microsoft.com/office/word/2010/wordprocessingInk" xmlns:wne="http://schemas.microsoft.com/office/word/2006/wordml" xmlns:wps="http://schemas.microsoft.com/office/word/2010/wordprocessingShape" mc:Ignorable="w14 w15 wp14">
   <w:abstractNum w:abstractNumId="0">
-    <w:nsid w:val="0D9C5445"/>
+    <w:nsid w:val="0F61305C"/>
     <w:multiLevelType w:val="multilevel"/>
-    <w:tmpl w:val="35B60F70"/>
+    <w:tmpl w:val="DBF29162"/>
+    <w:lvl w:ilvl="0">
+      <w:start w:val="1"/>
+      <w:numFmt w:val="bullet"/>
+      <w:lvlText w:val="●"/>
+      <w:lvlJc w:val="left"/>
+      <w:pPr>
+        <w:ind w:left="720" w:hanging="360"/>
+      </w:pPr>
+      <w:rPr>
+        <w:u w:val="none"/>
+      </w:rPr>
+    </w:lvl>
+    <w:lvl w:ilvl="1">
+      <w:start w:val="1"/>
+      <w:numFmt w:val="bullet"/>
+      <w:lvlText w:val="●"/>
+      <w:lvlJc w:val="left"/>
+      <w:pPr>
+        <w:ind w:left="1440" w:hanging="360"/>
+      </w:pPr>
+      <w:rPr>
+        <w:u w:val="none"/>
+      </w:rPr>
+    </w:lvl>
+    <w:lvl w:ilvl="2">
+      <w:start w:val="1"/>
+      <w:numFmt w:val="bullet"/>
+      <w:lvlText w:val="●"/>
+      <w:lvlJc w:val="left"/>
+      <w:pPr>
+        <w:ind w:left="2160" w:hanging="360"/>
+      </w:pPr>
+      <w:rPr>
+        <w:u w:val="none"/>
+      </w:rPr>
+    </w:lvl>
+    <w:lvl w:ilvl="3">
+      <w:start w:val="1"/>
+      <w:numFmt w:val="bullet"/>
+      <w:lvlText w:val="●"/>
+      <w:lvlJc w:val="left"/>
+      <w:pPr>
+        <w:ind w:left="2880" w:hanging="360"/>
+      </w:pPr>
+      <w:rPr>
+        <w:u w:val="none"/>
+      </w:rPr>
+    </w:lvl>
+    <w:lvl w:ilvl="4">
+      <w:start w:val="1"/>
+      <w:numFmt w:val="bullet"/>
+      <w:lvlText w:val="●"/>
+      <w:lvlJc w:val="left"/>
+      <w:pPr>
+        <w:ind w:left="3600" w:hanging="360"/>
+      </w:pPr>
+      <w:rPr>
+        <w:u w:val="none"/>
+      </w:rPr>
+    </w:lvl>
+    <w:lvl w:ilvl="5">
+      <w:start w:val="1"/>
+      <w:numFmt w:val="bullet"/>
+      <w:lvlText w:val="●"/>
+      <w:lvlJc w:val="left"/>
+      <w:pPr>
+        <w:ind w:left="4320" w:hanging="360"/>
+      </w:pPr>
+      <w:rPr>
+        <w:u w:val="none"/>
+      </w:rPr>
+    </w:lvl>
+    <w:lvl w:ilvl="6">
+      <w:start w:val="1"/>
+      <w:numFmt w:val="bullet"/>
+      <w:lvlText w:val="●"/>
+      <w:lvlJc w:val="left"/>
+      <w:pPr>
+        <w:ind w:left="5040" w:hanging="360"/>
+      </w:pPr>
+      <w:rPr>
+        <w:u w:val="none"/>
+      </w:rPr>
+    </w:lvl>
+    <w:lvl w:ilvl="7">
+      <w:start w:val="1"/>
+      <w:numFmt w:val="bullet"/>
+      <w:lvlText w:val="●"/>
+      <w:lvlJc w:val="left"/>
+      <w:pPr>
+        <w:ind w:left="5760" w:hanging="360"/>
+      </w:pPr>
+      <w:rPr>
+        <w:u w:val="none"/>
+      </w:rPr>
+    </w:lvl>
+    <w:lvl w:ilvl="8">
+      <w:start w:val="1"/>
+      <w:numFmt w:val="bullet"/>
+      <w:lvlText w:val="●"/>
+      <w:lvlJc w:val="left"/>
+      <w:pPr>
+        <w:ind w:left="6480" w:hanging="360"/>
+      </w:pPr>
+      <w:rPr>
+        <w:u w:val="none"/>
+      </w:rPr>
+    </w:lvl>
+  </w:abstractNum>
+  <w:abstractNum w:abstractNumId="1">
+    <w:nsid w:val="105C53F8"/>
+    <w:multiLevelType w:val="multilevel"/>
+    <w:tmpl w:val="19DC77C4"/>
+    <w:lvl w:ilvl="0">
+      <w:start w:val="1"/>
+      <w:numFmt w:val="bullet"/>
+      <w:lvlText w:val="➢"/>
+      <w:lvlJc w:val="left"/>
+      <w:pPr>
+        <w:ind w:left="720" w:hanging="360"/>
+      </w:pPr>
+      <w:rPr>
+        <w:u w:val="none"/>
+      </w:rPr>
+    </w:lvl>
+    <w:lvl w:ilvl="1">
+      <w:start w:val="1"/>
+      <w:numFmt w:val="bullet"/>
+      <w:lvlText w:val="○"/>
+      <w:lvlJc w:val="left"/>
+      <w:pPr>
+        <w:ind w:left="1440" w:hanging="360"/>
+      </w:pPr>
+      <w:rPr>
+        <w:u w:val="none"/>
+      </w:rPr>
+    </w:lvl>
+    <w:lvl w:ilvl="2">
+      <w:start w:val="1"/>
+      <w:numFmt w:val="bullet"/>
+      <w:lvlText w:val="■"/>
+      <w:lvlJc w:val="left"/>
+      <w:pPr>
+        <w:ind w:left="2160" w:hanging="360"/>
+      </w:pPr>
+      <w:rPr>
+        <w:u w:val="none"/>
+      </w:rPr>
+    </w:lvl>
+    <w:lvl w:ilvl="3">
+      <w:start w:val="1"/>
+      <w:numFmt w:val="bullet"/>
+      <w:lvlText w:val="●"/>
+      <w:lvlJc w:val="left"/>
+      <w:pPr>
+        <w:ind w:left="2880" w:hanging="360"/>
+      </w:pPr>
+      <w:rPr>
+        <w:u w:val="none"/>
+      </w:rPr>
+    </w:lvl>
+    <w:lvl w:ilvl="4">
+      <w:start w:val="1"/>
+      <w:numFmt w:val="bullet"/>
+      <w:lvlText w:val="○"/>
+      <w:lvlJc w:val="left"/>
+      <w:pPr>
+        <w:ind w:left="3600" w:hanging="360"/>
+      </w:pPr>
+      <w:rPr>
+        <w:u w:val="none"/>
+      </w:rPr>
+    </w:lvl>
+    <w:lvl w:ilvl="5">
+      <w:start w:val="1"/>
+      <w:numFmt w:val="bullet"/>
+      <w:lvlText w:val="■"/>
+      <w:lvlJc w:val="left"/>
+      <w:pPr>
+        <w:ind w:left="4320" w:hanging="360"/>
+      </w:pPr>
+      <w:rPr>
+        <w:u w:val="none"/>
+      </w:rPr>
+    </w:lvl>
+    <w:lvl w:ilvl="6">
+      <w:start w:val="1"/>
+      <w:numFmt w:val="bullet"/>
+      <w:lvlText w:val="●"/>
+      <w:lvlJc w:val="left"/>
+      <w:pPr>
+        <w:ind w:left="5040" w:hanging="360"/>
+      </w:pPr>
+      <w:rPr>
+        <w:u w:val="none"/>
+      </w:rPr>
+    </w:lvl>
+    <w:lvl w:ilvl="7">
+      <w:start w:val="1"/>
+      <w:numFmt w:val="bullet"/>
+      <w:lvlText w:val="○"/>
+      <w:lvlJc w:val="left"/>
+      <w:pPr>
+        <w:ind w:left="5760" w:hanging="360"/>
+      </w:pPr>
+      <w:rPr>
+        <w:u w:val="none"/>
+      </w:rPr>
+    </w:lvl>
+    <w:lvl w:ilvl="8">
+      <w:start w:val="1"/>
+      <w:numFmt w:val="bullet"/>
+      <w:lvlText w:val="■"/>
+      <w:lvlJc w:val="left"/>
+      <w:pPr>
+        <w:ind w:left="6480" w:hanging="360"/>
+      </w:pPr>
+      <w:rPr>
+        <w:u w:val="none"/>
+      </w:rPr>
+    </w:lvl>
+  </w:abstractNum>
+  <w:abstractNum w:abstractNumId="2">
+    <w:nsid w:val="15AF03C3"/>
+    <w:multiLevelType w:val="multilevel"/>
+    <w:tmpl w:val="0130E204"/>
+    <w:lvl w:ilvl="0">
+      <w:start w:val="1"/>
+      <w:numFmt w:val="bullet"/>
+      <w:lvlText w:val="●"/>
+      <w:lvlJc w:val="left"/>
+      <w:pPr>
+        <w:ind w:left="720" w:hanging="360"/>
+      </w:pPr>
+      <w:rPr>
+        <w:u w:val="none"/>
+      </w:rPr>
+    </w:lvl>
+    <w:lvl w:ilvl="1">
+      <w:start w:val="1"/>
+      <w:numFmt w:val="bullet"/>
+      <w:lvlText w:val="●"/>
+      <w:lvlJc w:val="left"/>
+      <w:pPr>
+        <w:ind w:left="1440" w:hanging="360"/>
+      </w:pPr>
+      <w:rPr>
+        <w:u w:val="none"/>
+      </w:rPr>
+    </w:lvl>
+    <w:lvl w:ilvl="2">
+      <w:start w:val="1"/>
+      <w:numFmt w:val="bullet"/>
+      <w:lvlText w:val="●"/>
+      <w:lvlJc w:val="left"/>
+      <w:pPr>
+        <w:ind w:left="2160" w:hanging="360"/>
+      </w:pPr>
+      <w:rPr>
+        <w:u w:val="none"/>
+      </w:rPr>
+    </w:lvl>
+    <w:lvl w:ilvl="3">
+      <w:start w:val="1"/>
+      <w:numFmt w:val="bullet"/>
+      <w:lvlText w:val="●"/>
+      <w:lvlJc w:val="left"/>
+      <w:pPr>
+        <w:ind w:left="2880" w:hanging="360"/>
+      </w:pPr>
+      <w:rPr>
+        <w:u w:val="none"/>
+      </w:rPr>
+    </w:lvl>
+    <w:lvl w:ilvl="4">
+      <w:start w:val="1"/>
+      <w:numFmt w:val="bullet"/>
+      <w:lvlText w:val="●"/>
+      <w:lvlJc w:val="left"/>
+      <w:pPr>
+        <w:ind w:left="3600" w:hanging="360"/>
+      </w:pPr>
+      <w:rPr>
+        <w:u w:val="none"/>
+      </w:rPr>
+    </w:lvl>
+    <w:lvl w:ilvl="5">
+      <w:start w:val="1"/>
+      <w:numFmt w:val="bullet"/>
+      <w:lvlText w:val="●"/>
+      <w:lvlJc w:val="left"/>
+      <w:pPr>
+        <w:ind w:left="4320" w:hanging="360"/>
+      </w:pPr>
+      <w:rPr>
+        <w:u w:val="none"/>
+      </w:rPr>
+    </w:lvl>
+    <w:lvl w:ilvl="6">
+      <w:start w:val="1"/>
+      <w:numFmt w:val="bullet"/>
+      <w:lvlText w:val="●"/>
+      <w:lvlJc w:val="left"/>
+      <w:pPr>
+        <w:ind w:left="5040" w:hanging="360"/>
+      </w:pPr>
+      <w:rPr>
+        <w:u w:val="none"/>
+      </w:rPr>
+    </w:lvl>
+    <w:lvl w:ilvl="7">
+      <w:start w:val="1"/>
+      <w:numFmt w:val="bullet"/>
+      <w:lvlText w:val="●"/>
+      <w:lvlJc w:val="left"/>
+      <w:pPr>
+        <w:ind w:left="5760" w:hanging="360"/>
+      </w:pPr>
+      <w:rPr>
+        <w:u w:val="none"/>
+      </w:rPr>
+    </w:lvl>
+    <w:lvl w:ilvl="8">
+      <w:start w:val="1"/>
+      <w:numFmt w:val="bullet"/>
+      <w:lvlText w:val="●"/>
+      <w:lvlJc w:val="left"/>
+      <w:pPr>
+        <w:ind w:left="6480" w:hanging="360"/>
+      </w:pPr>
+      <w:rPr>
+        <w:u w:val="none"/>
+      </w:rPr>
+    </w:lvl>
+  </w:abstractNum>
+  <w:abstractNum w:abstractNumId="3">
+    <w:nsid w:val="26B36D6C"/>
+    <w:multiLevelType w:val="multilevel"/>
+    <w:tmpl w:val="2408BF2C"/>
     <w:lvl w:ilvl="0">
       <w:start w:val="1"/>
       <w:numFmt w:val="bullet"/>
@@ -5299,236 +5627,10 @@
       </w:rPr>
     </w:lvl>
   </w:abstractNum>
-  <w:abstractNum w:abstractNumId="1">
-    <w:nsid w:val="54503C5B"/>
+  <w:abstractNum w:abstractNumId="4">
+    <w:nsid w:val="30FD0BEC"/>
     <w:multiLevelType w:val="multilevel"/>
-    <w:tmpl w:val="737CCA1A"/>
-    <w:lvl w:ilvl="0">
-      <w:start w:val="1"/>
-      <w:numFmt w:val="bullet"/>
-      <w:lvlText w:val="●"/>
-      <w:lvlJc w:val="left"/>
-      <w:pPr>
-        <w:ind w:left="720" w:hanging="360"/>
-      </w:pPr>
-      <w:rPr>
-        <w:u w:val="none"/>
-      </w:rPr>
-    </w:lvl>
-    <w:lvl w:ilvl="1">
-      <w:start w:val="1"/>
-      <w:numFmt w:val="bullet"/>
-      <w:lvlText w:val="●"/>
-      <w:lvlJc w:val="left"/>
-      <w:pPr>
-        <w:ind w:left="1440" w:hanging="360"/>
-      </w:pPr>
-      <w:rPr>
-        <w:u w:val="none"/>
-      </w:rPr>
-    </w:lvl>
-    <w:lvl w:ilvl="2">
-      <w:start w:val="1"/>
-      <w:numFmt w:val="bullet"/>
-      <w:lvlText w:val="●"/>
-      <w:lvlJc w:val="left"/>
-      <w:pPr>
-        <w:ind w:left="2160" w:hanging="360"/>
-      </w:pPr>
-      <w:rPr>
-        <w:u w:val="none"/>
-      </w:rPr>
-    </w:lvl>
-    <w:lvl w:ilvl="3">
-      <w:start w:val="1"/>
-      <w:numFmt w:val="bullet"/>
-      <w:lvlText w:val="●"/>
-      <w:lvlJc w:val="left"/>
-      <w:pPr>
-        <w:ind w:left="2880" w:hanging="360"/>
-      </w:pPr>
-      <w:rPr>
-        <w:u w:val="none"/>
-      </w:rPr>
-    </w:lvl>
-    <w:lvl w:ilvl="4">
-      <w:start w:val="1"/>
-      <w:numFmt w:val="bullet"/>
-      <w:lvlText w:val="●"/>
-      <w:lvlJc w:val="left"/>
-      <w:pPr>
-        <w:ind w:left="3600" w:hanging="360"/>
-      </w:pPr>
-      <w:rPr>
-        <w:u w:val="none"/>
-      </w:rPr>
-    </w:lvl>
-    <w:lvl w:ilvl="5">
-      <w:start w:val="1"/>
-      <w:numFmt w:val="bullet"/>
-      <w:lvlText w:val="●"/>
-      <w:lvlJc w:val="left"/>
-      <w:pPr>
-        <w:ind w:left="4320" w:hanging="360"/>
-      </w:pPr>
-      <w:rPr>
-        <w:u w:val="none"/>
-      </w:rPr>
-    </w:lvl>
-    <w:lvl w:ilvl="6">
-      <w:start w:val="1"/>
-      <w:numFmt w:val="bullet"/>
-      <w:lvlText w:val="●"/>
-      <w:lvlJc w:val="left"/>
-      <w:pPr>
-        <w:ind w:left="5040" w:hanging="360"/>
-      </w:pPr>
-      <w:rPr>
-        <w:u w:val="none"/>
-      </w:rPr>
-    </w:lvl>
-    <w:lvl w:ilvl="7">
-      <w:start w:val="1"/>
-      <w:numFmt w:val="bullet"/>
-      <w:lvlText w:val="●"/>
-      <w:lvlJc w:val="left"/>
-      <w:pPr>
-        <w:ind w:left="5760" w:hanging="360"/>
-      </w:pPr>
-      <w:rPr>
-        <w:u w:val="none"/>
-      </w:rPr>
-    </w:lvl>
-    <w:lvl w:ilvl="8">
-      <w:start w:val="1"/>
-      <w:numFmt w:val="bullet"/>
-      <w:lvlText w:val="●"/>
-      <w:lvlJc w:val="left"/>
-      <w:pPr>
-        <w:ind w:left="6480" w:hanging="360"/>
-      </w:pPr>
-      <w:rPr>
-        <w:u w:val="none"/>
-      </w:rPr>
-    </w:lvl>
-  </w:abstractNum>
-  <w:abstractNum w:abstractNumId="2">
-    <w:nsid w:val="5BF91D9A"/>
-    <w:multiLevelType w:val="multilevel"/>
-    <w:tmpl w:val="C04A86EC"/>
-    <w:lvl w:ilvl="0">
-      <w:start w:val="1"/>
-      <w:numFmt w:val="bullet"/>
-      <w:lvlText w:val="➢"/>
-      <w:lvlJc w:val="left"/>
-      <w:pPr>
-        <w:ind w:left="720" w:hanging="360"/>
-      </w:pPr>
-      <w:rPr>
-        <w:u w:val="none"/>
-      </w:rPr>
-    </w:lvl>
-    <w:lvl w:ilvl="1">
-      <w:start w:val="1"/>
-      <w:numFmt w:val="bullet"/>
-      <w:lvlText w:val="○"/>
-      <w:lvlJc w:val="left"/>
-      <w:pPr>
-        <w:ind w:left="1440" w:hanging="360"/>
-      </w:pPr>
-      <w:rPr>
-        <w:u w:val="none"/>
-      </w:rPr>
-    </w:lvl>
-    <w:lvl w:ilvl="2">
-      <w:start w:val="1"/>
-      <w:numFmt w:val="bullet"/>
-      <w:lvlText w:val="■"/>
-      <w:lvlJc w:val="left"/>
-      <w:pPr>
-        <w:ind w:left="2160" w:hanging="360"/>
-      </w:pPr>
-      <w:rPr>
-        <w:u w:val="none"/>
-      </w:rPr>
-    </w:lvl>
-    <w:lvl w:ilvl="3">
-      <w:start w:val="1"/>
-      <w:numFmt w:val="bullet"/>
-      <w:lvlText w:val="●"/>
-      <w:lvlJc w:val="left"/>
-      <w:pPr>
-        <w:ind w:left="2880" w:hanging="360"/>
-      </w:pPr>
-      <w:rPr>
-        <w:u w:val="none"/>
-      </w:rPr>
-    </w:lvl>
-    <w:lvl w:ilvl="4">
-      <w:start w:val="1"/>
-      <w:numFmt w:val="bullet"/>
-      <w:lvlText w:val="○"/>
-      <w:lvlJc w:val="left"/>
-      <w:pPr>
-        <w:ind w:left="3600" w:hanging="360"/>
-      </w:pPr>
-      <w:rPr>
-        <w:u w:val="none"/>
-      </w:rPr>
-    </w:lvl>
-    <w:lvl w:ilvl="5">
-      <w:start w:val="1"/>
-      <w:numFmt w:val="bullet"/>
-      <w:lvlText w:val="■"/>
-      <w:lvlJc w:val="left"/>
-      <w:pPr>
-        <w:ind w:left="4320" w:hanging="360"/>
-      </w:pPr>
-      <w:rPr>
-        <w:u w:val="none"/>
-      </w:rPr>
-    </w:lvl>
-    <w:lvl w:ilvl="6">
-      <w:start w:val="1"/>
-      <w:numFmt w:val="bullet"/>
-      <w:lvlText w:val="●"/>
-      <w:lvlJc w:val="left"/>
-      <w:pPr>
-        <w:ind w:left="5040" w:hanging="360"/>
-      </w:pPr>
-      <w:rPr>
-        <w:u w:val="none"/>
-      </w:rPr>
-    </w:lvl>
-    <w:lvl w:ilvl="7">
-      <w:start w:val="1"/>
-      <w:numFmt w:val="bullet"/>
-      <w:lvlText w:val="○"/>
-      <w:lvlJc w:val="left"/>
-      <w:pPr>
-        <w:ind w:left="5760" w:hanging="360"/>
-      </w:pPr>
-      <w:rPr>
-        <w:u w:val="none"/>
-      </w:rPr>
-    </w:lvl>
-    <w:lvl w:ilvl="8">
-      <w:start w:val="1"/>
-      <w:numFmt w:val="bullet"/>
-      <w:lvlText w:val="■"/>
-      <w:lvlJc w:val="left"/>
-      <w:pPr>
-        <w:ind w:left="6480" w:hanging="360"/>
-      </w:pPr>
-      <w:rPr>
-        <w:u w:val="none"/>
-      </w:rPr>
-    </w:lvl>
-  </w:abstractNum>
-  <w:abstractNum w:abstractNumId="3">
-    <w:nsid w:val="6F6716FD"/>
-    <w:multiLevelType w:val="multilevel"/>
-    <w:tmpl w:val="539CE0FE"/>
+    <w:tmpl w:val="F9CC9BBE"/>
     <w:lvl w:ilvl="0">
       <w:start w:val="1"/>
       <w:numFmt w:val="decimal"/>
@@ -5638,10 +5740,10 @@
       </w:rPr>
     </w:lvl>
   </w:abstractNum>
-  <w:abstractNum w:abstractNumId="4">
-    <w:nsid w:val="714C373E"/>
+  <w:abstractNum w:abstractNumId="5">
+    <w:nsid w:val="613D1A85"/>
     <w:multiLevelType w:val="multilevel"/>
-    <w:tmpl w:val="17BAB2B8"/>
+    <w:tmpl w:val="332C98A2"/>
     <w:lvl w:ilvl="0">
       <w:start w:val="1"/>
       <w:numFmt w:val="decimal"/>
@@ -5751,136 +5853,23 @@
       </w:rPr>
     </w:lvl>
   </w:abstractNum>
-  <w:abstractNum w:abstractNumId="5">
-    <w:nsid w:val="78A40CE1"/>
-    <w:multiLevelType w:val="multilevel"/>
-    <w:tmpl w:val="67B4BDCC"/>
-    <w:lvl w:ilvl="0">
-      <w:start w:val="1"/>
-      <w:numFmt w:val="bullet"/>
-      <w:lvlText w:val="●"/>
-      <w:lvlJc w:val="left"/>
-      <w:pPr>
-        <w:ind w:left="720" w:hanging="360"/>
-      </w:pPr>
-      <w:rPr>
-        <w:u w:val="none"/>
-      </w:rPr>
-    </w:lvl>
-    <w:lvl w:ilvl="1">
-      <w:start w:val="1"/>
-      <w:numFmt w:val="bullet"/>
-      <w:lvlText w:val="●"/>
-      <w:lvlJc w:val="left"/>
-      <w:pPr>
-        <w:ind w:left="1440" w:hanging="360"/>
-      </w:pPr>
-      <w:rPr>
-        <w:u w:val="none"/>
-      </w:rPr>
-    </w:lvl>
-    <w:lvl w:ilvl="2">
-      <w:start w:val="1"/>
-      <w:numFmt w:val="bullet"/>
-      <w:lvlText w:val="●"/>
-      <w:lvlJc w:val="left"/>
-      <w:pPr>
-        <w:ind w:left="2160" w:hanging="360"/>
-      </w:pPr>
-      <w:rPr>
-        <w:u w:val="none"/>
-      </w:rPr>
-    </w:lvl>
-    <w:lvl w:ilvl="3">
-      <w:start w:val="1"/>
-      <w:numFmt w:val="bullet"/>
-      <w:lvlText w:val="●"/>
-      <w:lvlJc w:val="left"/>
-      <w:pPr>
-        <w:ind w:left="2880" w:hanging="360"/>
-      </w:pPr>
-      <w:rPr>
-        <w:u w:val="none"/>
-      </w:rPr>
-    </w:lvl>
-    <w:lvl w:ilvl="4">
-      <w:start w:val="1"/>
-      <w:numFmt w:val="bullet"/>
-      <w:lvlText w:val="●"/>
-      <w:lvlJc w:val="left"/>
-      <w:pPr>
-        <w:ind w:left="3600" w:hanging="360"/>
-      </w:pPr>
-      <w:rPr>
-        <w:u w:val="none"/>
-      </w:rPr>
-    </w:lvl>
-    <w:lvl w:ilvl="5">
-      <w:start w:val="1"/>
-      <w:numFmt w:val="bullet"/>
-      <w:lvlText w:val="●"/>
-      <w:lvlJc w:val="left"/>
-      <w:pPr>
-        <w:ind w:left="4320" w:hanging="360"/>
-      </w:pPr>
-      <w:rPr>
-        <w:u w:val="none"/>
-      </w:rPr>
-    </w:lvl>
-    <w:lvl w:ilvl="6">
-      <w:start w:val="1"/>
-      <w:numFmt w:val="bullet"/>
-      <w:lvlText w:val="●"/>
-      <w:lvlJc w:val="left"/>
-      <w:pPr>
-        <w:ind w:left="5040" w:hanging="360"/>
-      </w:pPr>
-      <w:rPr>
-        <w:u w:val="none"/>
-      </w:rPr>
-    </w:lvl>
-    <w:lvl w:ilvl="7">
-      <w:start w:val="1"/>
-      <w:numFmt w:val="bullet"/>
-      <w:lvlText w:val="●"/>
-      <w:lvlJc w:val="left"/>
-      <w:pPr>
-        <w:ind w:left="5760" w:hanging="360"/>
-      </w:pPr>
-      <w:rPr>
-        <w:u w:val="none"/>
-      </w:rPr>
-    </w:lvl>
-    <w:lvl w:ilvl="8">
-      <w:start w:val="1"/>
-      <w:numFmt w:val="bullet"/>
-      <w:lvlText w:val="●"/>
-      <w:lvlJc w:val="left"/>
-      <w:pPr>
-        <w:ind w:left="6480" w:hanging="360"/>
-      </w:pPr>
-      <w:rPr>
-        <w:u w:val="none"/>
-      </w:rPr>
-    </w:lvl>
-  </w:abstractNum>
   <w:num w:numId="1">
+    <w:abstractNumId w:val="1"/>
+  </w:num>
+  <w:num w:numId="2">
+    <w:abstractNumId w:val="0"/>
+  </w:num>
+  <w:num w:numId="3">
+    <w:abstractNumId w:val="5"/>
+  </w:num>
+  <w:num w:numId="4">
     <w:abstractNumId w:val="2"/>
   </w:num>
-  <w:num w:numId="2">
-    <w:abstractNumId w:val="1"/>
-  </w:num>
-  <w:num w:numId="3">
+  <w:num w:numId="5">
     <w:abstractNumId w:val="4"/>
   </w:num>
-  <w:num w:numId="4">
-    <w:abstractNumId w:val="5"/>
-  </w:num>
-  <w:num w:numId="5">
+  <w:num w:numId="6">
     <w:abstractNumId w:val="3"/>
-  </w:num>
-  <w:num w:numId="6">
-    <w:abstractNumId w:val="0"/>
   </w:num>
 </w:numbering>
 </file>

</xml_diff>

<commit_message>
updated intro to methods params args
</commit_message>
<xml_diff>
--- a/meth1/01_lesson.docx
+++ b/meth1/01_lesson.docx
@@ -11,13 +11,11 @@
           <w:rFonts w:ascii="Century Gothic" w:eastAsia="Century Gothic" w:hAnsi="Century Gothic" w:cs="Century Gothic"/>
         </w:rPr>
       </w:pPr>
-      <w:bookmarkStart w:id="0" w:name="_GoBack"/>
-      <w:bookmarkEnd w:id="0"/>
-      <w:r>
-        <w:rPr>
-          <w:rFonts w:ascii="Century Gothic" w:eastAsia="Century Gothic" w:hAnsi="Century Gothic" w:cs="Century Gothic"/>
-        </w:rPr>
-        <w:t xml:space="preserve">Note:  I have not taught CS so I made minor modifications to the tutorials on w3schools (these have helped me learn the material) to write this lesson outline. </w:t>
+      <w:r>
+        <w:rPr>
+          <w:rFonts w:ascii="Century Gothic" w:eastAsia="Century Gothic" w:hAnsi="Century Gothic" w:cs="Century Gothic"/>
+        </w:rPr>
+        <w:t xml:space="preserve">Note:  I have not formally taught CS so I made minor modifications to the tutorials on w3schools (these have helped me learn the material) to write this lesson outline. </w:t>
       </w:r>
       <w:hyperlink r:id="rId5">
         <w:r>
@@ -44,18 +42,10 @@
         </w:rPr>
       </w:pPr>
       <w:r>
-        <w:pict w14:anchorId="2634741A">
+        <w:pict w14:anchorId="0CFE4995">
           <v:rect id="_x0000_i1025" style="width:0;height:1.5pt" o:hralign="center" o:hrstd="t" o:hr="t" fillcolor="#a0a0a0" stroked="f"/>
         </w:pict>
       </w:r>
-    </w:p>
-    <w:p>
-      <w:pPr>
-        <w:spacing w:line="240" w:lineRule="auto"/>
-        <w:rPr>
-          <w:rFonts w:ascii="Century Gothic" w:eastAsia="Century Gothic" w:hAnsi="Century Gothic" w:cs="Century Gothic"/>
-        </w:rPr>
-      </w:pPr>
     </w:p>
     <w:p>
       <w:pPr>
@@ -126,7 +116,7 @@
         <w:rPr>
           <w:rFonts w:ascii="Century Gothic" w:eastAsia="Century Gothic" w:hAnsi="Century Gothic" w:cs="Century Gothic"/>
         </w:rPr>
-        <w:t>Practice using vocabulary  function, method, parameter, argument</w:t>
+        <w:t>Practice using vocabulary method, parameter, argument</w:t>
       </w:r>
     </w:p>
     <w:p>
@@ -162,25 +152,25 @@
         <w:rPr>
           <w:rFonts w:ascii="Century Gothic" w:eastAsia="Century Gothic" w:hAnsi="Century Gothic" w:cs="Century Gothic"/>
         </w:rPr>
-        <w:t>I can create and call a m</w:t>
-      </w:r>
-      <w:r>
-        <w:rPr>
-          <w:rFonts w:ascii="Century Gothic" w:eastAsia="Century Gothic" w:hAnsi="Century Gothic" w:cs="Century Gothic"/>
-        </w:rPr>
-        <w:t>ethod with parameters and arguments</w:t>
-      </w:r>
-    </w:p>
-    <w:p>
-      <w:pPr>
-        <w:spacing w:line="240" w:lineRule="auto"/>
-        <w:rPr>
-          <w:rFonts w:ascii="Century Gothic" w:eastAsia="Century Gothic" w:hAnsi="Century Gothic" w:cs="Century Gothic"/>
-          <w:b/>
-        </w:rPr>
-      </w:pPr>
-      <w:r>
-        <w:pict w14:anchorId="020121C9">
+        <w:t xml:space="preserve">I can create and call a method with </w:t>
+      </w:r>
+      <w:r>
+        <w:rPr>
+          <w:rFonts w:ascii="Century Gothic" w:eastAsia="Century Gothic" w:hAnsi="Century Gothic" w:cs="Century Gothic"/>
+        </w:rPr>
+        <w:t>parameters and arguments</w:t>
+      </w:r>
+    </w:p>
+    <w:p>
+      <w:pPr>
+        <w:spacing w:line="240" w:lineRule="auto"/>
+        <w:rPr>
+          <w:rFonts w:ascii="Century Gothic" w:eastAsia="Century Gothic" w:hAnsi="Century Gothic" w:cs="Century Gothic"/>
+          <w:b/>
+        </w:rPr>
+      </w:pPr>
+      <w:r>
+        <w:pict w14:anchorId="03EEE644">
           <v:rect id="_x0000_i1026" style="width:0;height:1.5pt" o:hralign="center" o:hrstd="t" o:hr="t" fillcolor="#a0a0a0" stroked="f"/>
         </w:pict>
       </w:r>
@@ -218,7 +208,7 @@
         <w:rPr>
           <w:rFonts w:ascii="Century Gothic" w:eastAsia="Century Gothic" w:hAnsi="Century Gothic" w:cs="Century Gothic"/>
         </w:rPr>
-        <w:t>(word bank:  once, many, actions, method, parameters)</w:t>
+        <w:t>(word bank:  once, many, virus, actions, method, parameters)</w:t>
       </w:r>
     </w:p>
     <w:p>
@@ -244,20 +234,20 @@
         <w:rPr>
           <w:rFonts w:ascii="Century Gothic" w:eastAsia="Century Gothic" w:hAnsi="Century Gothic" w:cs="Century Gothic"/>
         </w:rPr>
-        <w:t xml:space="preserve">A </w:t>
-      </w:r>
-      <w:r>
-        <w:rPr>
-          <w:rFonts w:ascii="Century Gothic" w:eastAsia="Century Gothic" w:hAnsi="Century Gothic" w:cs="Century Gothic"/>
-          <w:b/>
-        </w:rPr>
-        <w:t xml:space="preserve">___________ </w:t>
-      </w:r>
-      <w:r>
-        <w:rPr>
-          <w:rFonts w:ascii="Century Gothic" w:eastAsia="Century Gothic" w:hAnsi="Century Gothic" w:cs="Century Gothic"/>
-        </w:rPr>
-        <w:t>is a block of code which only runs when it is called.</w:t>
+        <w:t xml:space="preserve">Q: Why did the computer keep sneezing? A: It had a </w:t>
+      </w:r>
+      <w:r>
+        <w:rPr>
+          <w:rFonts w:ascii="Century Gothic" w:eastAsia="Century Gothic" w:hAnsi="Century Gothic" w:cs="Century Gothic"/>
+          <w:b/>
+        </w:rPr>
+        <w:t>___________</w:t>
+      </w:r>
+      <w:r>
+        <w:rPr>
+          <w:rFonts w:ascii="Century Gothic" w:eastAsia="Century Gothic" w:hAnsi="Century Gothic" w:cs="Century Gothic"/>
+        </w:rPr>
+        <w:t>!</w:t>
       </w:r>
     </w:p>
     <w:p>
@@ -275,26 +265,26 @@
         <w:rPr>
           <w:rFonts w:ascii="Century Gothic" w:eastAsia="Century Gothic" w:hAnsi="Century Gothic" w:cs="Century Gothic"/>
         </w:rPr>
-        <w:t xml:space="preserve">You can pass data, known as </w:t>
-      </w:r>
-      <w:r>
-        <w:rPr>
-          <w:rFonts w:ascii="Century Gothic" w:eastAsia="Century Gothic" w:hAnsi="Century Gothic" w:cs="Century Gothic"/>
-          <w:b/>
-        </w:rPr>
-        <w:t>___________</w:t>
-      </w:r>
-      <w:r>
-        <w:rPr>
-          <w:rFonts w:ascii="Century Gothic" w:eastAsia="Century Gothic" w:hAnsi="Century Gothic" w:cs="Century Gothic"/>
-        </w:rPr>
-        <w:t>, i</w:t>
-      </w:r>
-      <w:r>
-        <w:rPr>
-          <w:rFonts w:ascii="Century Gothic" w:eastAsia="Century Gothic" w:hAnsi="Century Gothic" w:cs="Century Gothic"/>
-        </w:rPr>
-        <w:t>nto a method.</w:t>
+        <w:t xml:space="preserve">A </w:t>
+      </w:r>
+      <w:r>
+        <w:rPr>
+          <w:rFonts w:ascii="Century Gothic" w:eastAsia="Century Gothic" w:hAnsi="Century Gothic" w:cs="Century Gothic"/>
+          <w:b/>
+        </w:rPr>
+        <w:t xml:space="preserve">___________ </w:t>
+      </w:r>
+      <w:r>
+        <w:rPr>
+          <w:rFonts w:ascii="Century Gothic" w:eastAsia="Century Gothic" w:hAnsi="Century Gothic" w:cs="Century Gothic"/>
+        </w:rPr>
+        <w:t>is a block of code which only runs w</w:t>
+      </w:r>
+      <w:r>
+        <w:rPr>
+          <w:rFonts w:ascii="Century Gothic" w:eastAsia="Century Gothic" w:hAnsi="Century Gothic" w:cs="Century Gothic"/>
+        </w:rPr>
+        <w:t>hen it is called.</w:t>
       </w:r>
     </w:p>
     <w:p>
@@ -312,14 +302,20 @@
         <w:rPr>
           <w:rFonts w:ascii="Century Gothic" w:eastAsia="Century Gothic" w:hAnsi="Century Gothic" w:cs="Century Gothic"/>
         </w:rPr>
-        <w:t xml:space="preserve">Methods are used to perform certain </w:t>
-      </w:r>
-      <w:r>
-        <w:rPr>
-          <w:rFonts w:ascii="Century Gothic" w:eastAsia="Century Gothic" w:hAnsi="Century Gothic" w:cs="Century Gothic"/>
-          <w:b/>
-        </w:rPr>
-        <w:t>___________.</w:t>
+        <w:t xml:space="preserve">You can pass data, known as </w:t>
+      </w:r>
+      <w:r>
+        <w:rPr>
+          <w:rFonts w:ascii="Century Gothic" w:eastAsia="Century Gothic" w:hAnsi="Century Gothic" w:cs="Century Gothic"/>
+          <w:b/>
+        </w:rPr>
+        <w:t>___________</w:t>
+      </w:r>
+      <w:r>
+        <w:rPr>
+          <w:rFonts w:ascii="Century Gothic" w:eastAsia="Century Gothic" w:hAnsi="Century Gothic" w:cs="Century Gothic"/>
+        </w:rPr>
+        <w:t>, into a method.</w:t>
       </w:r>
     </w:p>
     <w:p>
@@ -337,6 +333,31 @@
         <w:rPr>
           <w:rFonts w:ascii="Century Gothic" w:eastAsia="Century Gothic" w:hAnsi="Century Gothic" w:cs="Century Gothic"/>
         </w:rPr>
+        <w:t xml:space="preserve">Methods are used to perform certain </w:t>
+      </w:r>
+      <w:r>
+        <w:rPr>
+          <w:rFonts w:ascii="Century Gothic" w:eastAsia="Century Gothic" w:hAnsi="Century Gothic" w:cs="Century Gothic"/>
+          <w:b/>
+        </w:rPr>
+        <w:t>___________.</w:t>
+      </w:r>
+    </w:p>
+    <w:p>
+      <w:pPr>
+        <w:numPr>
+          <w:ilvl w:val="0"/>
+          <w:numId w:val="3"/>
+        </w:numPr>
+        <w:spacing w:line="240" w:lineRule="auto"/>
+        <w:rPr>
+          <w:rFonts w:ascii="Century Gothic" w:eastAsia="Century Gothic" w:hAnsi="Century Gothic" w:cs="Century Gothic"/>
+        </w:rPr>
+      </w:pPr>
+      <w:r>
+        <w:rPr>
+          <w:rFonts w:ascii="Century Gothic" w:eastAsia="Century Gothic" w:hAnsi="Century Gothic" w:cs="Century Gothic"/>
+        </w:rPr>
         <w:t xml:space="preserve">Why use methods? To reuse code: define the code </w:t>
       </w:r>
       <w:r>
@@ -406,20 +427,20 @@
         <w:rPr>
           <w:rFonts w:ascii="Century Gothic" w:eastAsia="Century Gothic" w:hAnsi="Century Gothic" w:cs="Century Gothic"/>
         </w:rPr>
-        <w:t xml:space="preserve">A </w:t>
-      </w:r>
-      <w:r>
-        <w:rPr>
-          <w:rFonts w:ascii="Century Gothic" w:eastAsia="Century Gothic" w:hAnsi="Century Gothic" w:cs="Century Gothic"/>
-          <w:b/>
-        </w:rPr>
-        <w:t>method</w:t>
-      </w:r>
-      <w:r>
-        <w:rPr>
-          <w:rFonts w:ascii="Century Gothic" w:eastAsia="Century Gothic" w:hAnsi="Century Gothic" w:cs="Century Gothic"/>
-        </w:rPr>
-        <w:t xml:space="preserve"> is a block of code which only runs when it is called.</w:t>
+        <w:t xml:space="preserve">Q: Why did the computer keep sneezing? A: It had a </w:t>
+      </w:r>
+      <w:r>
+        <w:rPr>
+          <w:rFonts w:ascii="Century Gothic" w:eastAsia="Century Gothic" w:hAnsi="Century Gothic" w:cs="Century Gothic"/>
+          <w:b/>
+        </w:rPr>
+        <w:t>virus</w:t>
+      </w:r>
+      <w:r>
+        <w:rPr>
+          <w:rFonts w:ascii="Century Gothic" w:eastAsia="Century Gothic" w:hAnsi="Century Gothic" w:cs="Century Gothic"/>
+        </w:rPr>
+        <w:t>!</w:t>
       </w:r>
     </w:p>
     <w:p>
@@ -437,20 +458,20 @@
         <w:rPr>
           <w:rFonts w:ascii="Century Gothic" w:eastAsia="Century Gothic" w:hAnsi="Century Gothic" w:cs="Century Gothic"/>
         </w:rPr>
-        <w:t xml:space="preserve">You can pass data, known as </w:t>
-      </w:r>
-      <w:r>
-        <w:rPr>
-          <w:rFonts w:ascii="Century Gothic" w:eastAsia="Century Gothic" w:hAnsi="Century Gothic" w:cs="Century Gothic"/>
-          <w:b/>
-        </w:rPr>
-        <w:t>parameters</w:t>
-      </w:r>
-      <w:r>
-        <w:rPr>
-          <w:rFonts w:ascii="Century Gothic" w:eastAsia="Century Gothic" w:hAnsi="Century Gothic" w:cs="Century Gothic"/>
-        </w:rPr>
-        <w:t>, into a method.</w:t>
+        <w:t xml:space="preserve">A </w:t>
+      </w:r>
+      <w:r>
+        <w:rPr>
+          <w:rFonts w:ascii="Century Gothic" w:eastAsia="Century Gothic" w:hAnsi="Century Gothic" w:cs="Century Gothic"/>
+          <w:b/>
+        </w:rPr>
+        <w:t>method</w:t>
+      </w:r>
+      <w:r>
+        <w:rPr>
+          <w:rFonts w:ascii="Century Gothic" w:eastAsia="Century Gothic" w:hAnsi="Century Gothic" w:cs="Century Gothic"/>
+        </w:rPr>
+        <w:t xml:space="preserve"> is a block of code which only runs when it is called.</w:t>
       </w:r>
     </w:p>
     <w:p>
@@ -468,14 +489,20 @@
         <w:rPr>
           <w:rFonts w:ascii="Century Gothic" w:eastAsia="Century Gothic" w:hAnsi="Century Gothic" w:cs="Century Gothic"/>
         </w:rPr>
-        <w:t xml:space="preserve">Methods are used to perform certain </w:t>
-      </w:r>
-      <w:r>
-        <w:rPr>
-          <w:rFonts w:ascii="Century Gothic" w:eastAsia="Century Gothic" w:hAnsi="Century Gothic" w:cs="Century Gothic"/>
-          <w:b/>
-        </w:rPr>
-        <w:t>actions.</w:t>
+        <w:t xml:space="preserve">You can pass data, known as </w:t>
+      </w:r>
+      <w:r>
+        <w:rPr>
+          <w:rFonts w:ascii="Century Gothic" w:eastAsia="Century Gothic" w:hAnsi="Century Gothic" w:cs="Century Gothic"/>
+          <w:b/>
+        </w:rPr>
+        <w:t>parameters</w:t>
+      </w:r>
+      <w:r>
+        <w:rPr>
+          <w:rFonts w:ascii="Century Gothic" w:eastAsia="Century Gothic" w:hAnsi="Century Gothic" w:cs="Century Gothic"/>
+        </w:rPr>
+        <w:t>, into a method.</w:t>
       </w:r>
     </w:p>
     <w:p>
@@ -493,6 +520,31 @@
         <w:rPr>
           <w:rFonts w:ascii="Century Gothic" w:eastAsia="Century Gothic" w:hAnsi="Century Gothic" w:cs="Century Gothic"/>
         </w:rPr>
+        <w:t xml:space="preserve">Methods are used to perform certain </w:t>
+      </w:r>
+      <w:r>
+        <w:rPr>
+          <w:rFonts w:ascii="Century Gothic" w:eastAsia="Century Gothic" w:hAnsi="Century Gothic" w:cs="Century Gothic"/>
+          <w:b/>
+        </w:rPr>
+        <w:t>actions.</w:t>
+      </w:r>
+    </w:p>
+    <w:p>
+      <w:pPr>
+        <w:numPr>
+          <w:ilvl w:val="0"/>
+          <w:numId w:val="5"/>
+        </w:numPr>
+        <w:spacing w:line="240" w:lineRule="auto"/>
+        <w:rPr>
+          <w:rFonts w:ascii="Century Gothic" w:eastAsia="Century Gothic" w:hAnsi="Century Gothic" w:cs="Century Gothic"/>
+        </w:rPr>
+      </w:pPr>
+      <w:r>
+        <w:rPr>
+          <w:rFonts w:ascii="Century Gothic" w:eastAsia="Century Gothic" w:hAnsi="Century Gothic" w:cs="Century Gothic"/>
+        </w:rPr>
         <w:t xml:space="preserve">Why use methods? To reuse code: define the code </w:t>
       </w:r>
       <w:r>
@@ -530,7 +582,7 @@
         </w:rPr>
       </w:pPr>
       <w:r>
-        <w:pict w14:anchorId="649BA68D">
+        <w:pict w14:anchorId="049BFF79">
           <v:rect id="_x0000_i1027" style="width:0;height:1.5pt" o:hralign="center" o:hrstd="t" o:hr="t" fillcolor="#a0a0a0" stroked="f"/>
         </w:pict>
       </w:r>
@@ -614,7 +666,13 @@
         <w:rPr>
           <w:rFonts w:ascii="Century Gothic" w:eastAsia="Century Gothic" w:hAnsi="Century Gothic" w:cs="Century Gothic"/>
         </w:rPr>
-        <w:t>Create a method inside Main:</w:t>
+        <w:t>Cre</w:t>
+      </w:r>
+      <w:r>
+        <w:rPr>
+          <w:rFonts w:ascii="Century Gothic" w:eastAsia="Century Gothic" w:hAnsi="Century Gothic" w:cs="Century Gothic"/>
+        </w:rPr>
+        <w:t>ate a method inside Main:</w:t>
       </w:r>
     </w:p>
     <w:p>
@@ -913,19 +971,10 @@
         </w:rPr>
       </w:pPr>
       <w:r>
-        <w:pict w14:anchorId="14DF060A">
+        <w:pict w14:anchorId="306C5DA7">
           <v:rect id="_x0000_i1028" style="width:0;height:1.5pt" o:hralign="center" o:hrstd="t" o:hr="t" fillcolor="#a0a0a0" stroked="f"/>
         </w:pict>
       </w:r>
-    </w:p>
-    <w:p>
-      <w:pPr>
-        <w:shd w:val="clear" w:color="auto" w:fill="FFFFFF"/>
-        <w:spacing w:before="220" w:after="220" w:line="240" w:lineRule="auto"/>
-        <w:rPr>
-          <w:rFonts w:ascii="Century Gothic" w:eastAsia="Century Gothic" w:hAnsi="Century Gothic" w:cs="Century Gothic"/>
-        </w:rPr>
-      </w:pPr>
       <w:r>
         <w:rPr>
           <w:rFonts w:ascii="Century Gothic" w:eastAsia="Century Gothic" w:hAnsi="Century Gothic" w:cs="Century Gothic"/>
@@ -944,7 +993,13 @@
         <w:rPr>
           <w:rFonts w:ascii="Century Gothic" w:eastAsia="Century Gothic" w:hAnsi="Century Gothic" w:cs="Century Gothic"/>
         </w:rPr>
-        <w:t>() is used to print a text (the action), when it is called:</w:t>
+        <w:t>() is used to print a text (the action), when it</w:t>
+      </w:r>
+      <w:r>
+        <w:rPr>
+          <w:rFonts w:ascii="Century Gothic" w:eastAsia="Century Gothic" w:hAnsi="Century Gothic" w:cs="Century Gothic"/>
+        </w:rPr>
+        <w:t xml:space="preserve"> is called:</w:t>
       </w:r>
     </w:p>
     <w:p>
@@ -973,13 +1028,7 @@
         <w:rPr>
           <w:rFonts w:ascii="Century Gothic" w:eastAsia="Century Gothic" w:hAnsi="Century Gothic" w:cs="Century Gothic"/>
         </w:rPr>
-        <w:t>() metho</w:t>
-      </w:r>
-      <w:r>
-        <w:rPr>
-          <w:rFonts w:ascii="Century Gothic" w:eastAsia="Century Gothic" w:hAnsi="Century Gothic" w:cs="Century Gothic"/>
-        </w:rPr>
-        <w:t>d:</w:t>
+        <w:t>() method:</w:t>
       </w:r>
     </w:p>
     <w:p>
@@ -1526,39 +1575,11 @@
         <w:spacing w:after="160" w:line="240" w:lineRule="auto"/>
         <w:rPr>
           <w:rFonts w:ascii="Century Gothic" w:eastAsia="Century Gothic" w:hAnsi="Century Gothic" w:cs="Century Gothic"/>
-        </w:rPr>
-      </w:pPr>
-    </w:p>
-    <w:p>
-      <w:pPr>
-        <w:shd w:val="clear" w:color="auto" w:fill="FFFFFF"/>
-        <w:spacing w:after="160" w:line="240" w:lineRule="auto"/>
-        <w:rPr>
-          <w:rFonts w:ascii="Century Gothic" w:eastAsia="Century Gothic" w:hAnsi="Century Gothic" w:cs="Century Gothic"/>
-        </w:rPr>
-      </w:pPr>
-    </w:p>
-    <w:p>
-      <w:pPr>
-        <w:shd w:val="clear" w:color="auto" w:fill="FFFFFF"/>
-        <w:spacing w:after="160" w:line="240" w:lineRule="auto"/>
-        <w:rPr>
-          <w:rFonts w:ascii="Century Gothic" w:eastAsia="Century Gothic" w:hAnsi="Century Gothic" w:cs="Century Gothic"/>
-          <w:b/>
-        </w:rPr>
-      </w:pPr>
-    </w:p>
-    <w:p>
-      <w:pPr>
-        <w:shd w:val="clear" w:color="auto" w:fill="FFFFFF"/>
-        <w:spacing w:after="160" w:line="240" w:lineRule="auto"/>
-        <w:rPr>
-          <w:rFonts w:ascii="Century Gothic" w:eastAsia="Century Gothic" w:hAnsi="Century Gothic" w:cs="Century Gothic"/>
-          <w:b/>
-        </w:rPr>
-      </w:pPr>
-      <w:r>
-        <w:pict w14:anchorId="16F5654D">
+          <w:b/>
+        </w:rPr>
+      </w:pPr>
+      <w:r>
+        <w:pict w14:anchorId="3D3542C6">
           <v:rect id="_x0000_i1029" style="width:0;height:1.5pt" o:hralign="center" o:hrstd="t" o:hr="t" fillcolor="#a0a0a0" stroked="f"/>
         </w:pict>
       </w:r>
@@ -1613,7 +1634,13 @@
         <w:rPr>
           <w:rFonts w:ascii="Century Gothic" w:eastAsia="Century Gothic" w:hAnsi="Century Gothic" w:cs="Century Gothic"/>
         </w:rPr>
-        <w:t>Parameters are specified after the method name, inside the parentheses. You can add as many parameters as you want, just separate them with a comma.</w:t>
+        <w:t xml:space="preserve">Parameters are specified after the method name, inside the parentheses. You can add as many parameters as you want, just separate </w:t>
+      </w:r>
+      <w:r>
+        <w:rPr>
+          <w:rFonts w:ascii="Century Gothic" w:eastAsia="Century Gothic" w:hAnsi="Century Gothic" w:cs="Century Gothic"/>
+        </w:rPr>
+        <w:t>them with a comma.</w:t>
       </w:r>
     </w:p>
     <w:p>
@@ -1645,13 +1672,7 @@
         <w:rPr>
           <w:rFonts w:ascii="Century Gothic" w:eastAsia="Century Gothic" w:hAnsi="Century Gothic" w:cs="Century Gothic"/>
         </w:rPr>
-        <w:t xml:space="preserve"> as parameter. When the method is called</w:t>
-      </w:r>
-      <w:r>
-        <w:rPr>
-          <w:rFonts w:ascii="Century Gothic" w:eastAsia="Century Gothic" w:hAnsi="Century Gothic" w:cs="Century Gothic"/>
-        </w:rPr>
-        <w:t>, we pass along a first name, which is used inside the method to print the full name:</w:t>
+        <w:t xml:space="preserve"> as parameter. When the method is called, we pass along a first name, which is used inside the method to print the full name:</w:t>
       </w:r>
     </w:p>
     <w:p>
@@ -1671,7 +1692,14 @@
           <w:rFonts w:ascii="Century Gothic" w:eastAsia="Century Gothic" w:hAnsi="Century Gothic" w:cs="Century Gothic"/>
           <w:b/>
         </w:rPr>
-        <w:t xml:space="preserve">When a parameter is passed to the method, it is called an argument. So, from the example : </w:t>
+        <w:t>When a parameter is passed to the method, it</w:t>
+      </w:r>
+      <w:r>
+        <w:rPr>
+          <w:rFonts w:ascii="Century Gothic" w:eastAsia="Century Gothic" w:hAnsi="Century Gothic" w:cs="Century Gothic"/>
+          <w:b/>
+        </w:rPr>
+        <w:t xml:space="preserve"> is called an argument. So, from the example : </w:t>
       </w:r>
       <w:proofErr w:type="spellStart"/>
       <w:r>
@@ -1974,6 +2002,321 @@
           <w:shd w:val="clear" w:color="auto" w:fill="F1F1F1"/>
         </w:rPr>
         <w:t>" present"</w:t>
+      </w:r>
+      <w:r>
+        <w:rPr>
+          <w:rFonts w:ascii="Century Gothic" w:eastAsia="Century Gothic" w:hAnsi="Century Gothic" w:cs="Century Gothic"/>
+          <w:color w:val="999999"/>
+          <w:shd w:val="clear" w:color="auto" w:fill="F1F1F1"/>
+        </w:rPr>
+        <w:t>);</w:t>
+      </w:r>
+    </w:p>
+    <w:p>
+      <w:pPr>
+        <w:spacing w:line="240" w:lineRule="auto"/>
+        <w:rPr>
+          <w:rFonts w:ascii="Century Gothic" w:eastAsia="Century Gothic" w:hAnsi="Century Gothic" w:cs="Century Gothic"/>
+          <w:shd w:val="clear" w:color="auto" w:fill="F1F1F1"/>
+        </w:rPr>
+      </w:pPr>
+      <w:r>
+        <w:rPr>
+          <w:rFonts w:ascii="Century Gothic" w:eastAsia="Century Gothic" w:hAnsi="Century Gothic" w:cs="Century Gothic"/>
+          <w:shd w:val="clear" w:color="auto" w:fill="F1F1F1"/>
+        </w:rPr>
+        <w:t xml:space="preserve">  </w:t>
+      </w:r>
+      <w:r>
+        <w:rPr>
+          <w:rFonts w:ascii="Century Gothic" w:eastAsia="Century Gothic" w:hAnsi="Century Gothic" w:cs="Century Gothic"/>
+          <w:color w:val="999999"/>
+          <w:shd w:val="clear" w:color="auto" w:fill="F1F1F1"/>
+        </w:rPr>
+        <w:t>}</w:t>
+      </w:r>
+    </w:p>
+    <w:p>
+      <w:pPr>
+        <w:spacing w:line="240" w:lineRule="auto"/>
+        <w:rPr>
+          <w:rFonts w:ascii="Century Gothic" w:eastAsia="Century Gothic" w:hAnsi="Century Gothic" w:cs="Century Gothic"/>
+          <w:shd w:val="clear" w:color="auto" w:fill="F1F1F1"/>
+        </w:rPr>
+      </w:pPr>
+    </w:p>
+    <w:p>
+      <w:pPr>
+        <w:spacing w:line="240" w:lineRule="auto"/>
+        <w:rPr>
+          <w:rFonts w:ascii="Century Gothic" w:eastAsia="Century Gothic" w:hAnsi="Century Gothic" w:cs="Century Gothic"/>
+          <w:shd w:val="clear" w:color="auto" w:fill="F1F1F1"/>
+        </w:rPr>
+      </w:pPr>
+      <w:r>
+        <w:rPr>
+          <w:rFonts w:ascii="Century Gothic" w:eastAsia="Century Gothic" w:hAnsi="Century Gothic" w:cs="Century Gothic"/>
+          <w:shd w:val="clear" w:color="auto" w:fill="F1F1F1"/>
+        </w:rPr>
+        <w:t xml:space="preserve">  </w:t>
+      </w:r>
+      <w:r>
+        <w:rPr>
+          <w:rFonts w:ascii="Century Gothic" w:eastAsia="Century Gothic" w:hAnsi="Century Gothic" w:cs="Century Gothic"/>
+          <w:color w:val="0077AA"/>
+          <w:shd w:val="clear" w:color="auto" w:fill="F1F1F1"/>
+        </w:rPr>
+        <w:t>public</w:t>
+      </w:r>
+      <w:r>
+        <w:rPr>
+          <w:rFonts w:ascii="Century Gothic" w:eastAsia="Century Gothic" w:hAnsi="Century Gothic" w:cs="Century Gothic"/>
+          <w:shd w:val="clear" w:color="auto" w:fill="F1F1F1"/>
+        </w:rPr>
+        <w:t xml:space="preserve"> </w:t>
+      </w:r>
+      <w:r>
+        <w:rPr>
+          <w:rFonts w:ascii="Century Gothic" w:eastAsia="Century Gothic" w:hAnsi="Century Gothic" w:cs="Century Gothic"/>
+          <w:color w:val="0077AA"/>
+          <w:shd w:val="clear" w:color="auto" w:fill="F1F1F1"/>
+        </w:rPr>
+        <w:t>static</w:t>
+      </w:r>
+      <w:r>
+        <w:rPr>
+          <w:rFonts w:ascii="Century Gothic" w:eastAsia="Century Gothic" w:hAnsi="Century Gothic" w:cs="Century Gothic"/>
+          <w:shd w:val="clear" w:color="auto" w:fill="F1F1F1"/>
+        </w:rPr>
+        <w:t xml:space="preserve"> </w:t>
+      </w:r>
+      <w:r>
+        <w:rPr>
+          <w:rFonts w:ascii="Century Gothic" w:eastAsia="Century Gothic" w:hAnsi="Century Gothic" w:cs="Century Gothic"/>
+          <w:color w:val="0077AA"/>
+          <w:shd w:val="clear" w:color="auto" w:fill="F1F1F1"/>
+        </w:rPr>
+        <w:t>void</w:t>
+      </w:r>
+      <w:r>
+        <w:rPr>
+          <w:rFonts w:ascii="Century Gothic" w:eastAsia="Century Gothic" w:hAnsi="Century Gothic" w:cs="Century Gothic"/>
+          <w:shd w:val="clear" w:color="auto" w:fill="F1F1F1"/>
+        </w:rPr>
+        <w:t xml:space="preserve"> </w:t>
+      </w:r>
+      <w:r>
+        <w:rPr>
+          <w:rFonts w:ascii="Century Gothic" w:eastAsia="Century Gothic" w:hAnsi="Century Gothic" w:cs="Century Gothic"/>
+          <w:color w:val="DD4A68"/>
+          <w:shd w:val="clear" w:color="auto" w:fill="F1F1F1"/>
+        </w:rPr>
+        <w:t>main</w:t>
+      </w:r>
+      <w:r>
+        <w:rPr>
+          <w:rFonts w:ascii="Century Gothic" w:eastAsia="Century Gothic" w:hAnsi="Century Gothic" w:cs="Century Gothic"/>
+          <w:color w:val="999999"/>
+          <w:shd w:val="clear" w:color="auto" w:fill="F1F1F1"/>
+        </w:rPr>
+        <w:t>(</w:t>
+      </w:r>
+      <w:r>
+        <w:rPr>
+          <w:rFonts w:ascii="Century Gothic" w:eastAsia="Century Gothic" w:hAnsi="Century Gothic" w:cs="Century Gothic"/>
+          <w:color w:val="DD4A68"/>
+          <w:shd w:val="clear" w:color="auto" w:fill="F1F1F1"/>
+        </w:rPr>
+        <w:t>String</w:t>
+      </w:r>
+      <w:r>
+        <w:rPr>
+          <w:rFonts w:ascii="Century Gothic" w:eastAsia="Century Gothic" w:hAnsi="Century Gothic" w:cs="Century Gothic"/>
+          <w:color w:val="999999"/>
+          <w:shd w:val="clear" w:color="auto" w:fill="F1F1F1"/>
+        </w:rPr>
+        <w:t>[]</w:t>
+      </w:r>
+      <w:r>
+        <w:rPr>
+          <w:rFonts w:ascii="Century Gothic" w:eastAsia="Century Gothic" w:hAnsi="Century Gothic" w:cs="Century Gothic"/>
+          <w:shd w:val="clear" w:color="auto" w:fill="F1F1F1"/>
+        </w:rPr>
+        <w:t xml:space="preserve"> </w:t>
+      </w:r>
+      <w:proofErr w:type="spellStart"/>
+      <w:r>
+        <w:rPr>
+          <w:rFonts w:ascii="Century Gothic" w:eastAsia="Century Gothic" w:hAnsi="Century Gothic" w:cs="Century Gothic"/>
+          <w:shd w:val="clear" w:color="auto" w:fill="F1F1F1"/>
+        </w:rPr>
+        <w:t>args</w:t>
+      </w:r>
+      <w:proofErr w:type="spellEnd"/>
+      <w:r>
+        <w:rPr>
+          <w:rFonts w:ascii="Century Gothic" w:eastAsia="Century Gothic" w:hAnsi="Century Gothic" w:cs="Century Gothic"/>
+          <w:color w:val="999999"/>
+          <w:shd w:val="clear" w:color="auto" w:fill="F1F1F1"/>
+        </w:rPr>
+        <w:t>)</w:t>
+      </w:r>
+      <w:r>
+        <w:rPr>
+          <w:rFonts w:ascii="Century Gothic" w:eastAsia="Century Gothic" w:hAnsi="Century Gothic" w:cs="Century Gothic"/>
+          <w:shd w:val="clear" w:color="auto" w:fill="F1F1F1"/>
+        </w:rPr>
+        <w:t xml:space="preserve"> </w:t>
+      </w:r>
+      <w:r>
+        <w:rPr>
+          <w:rFonts w:ascii="Century Gothic" w:eastAsia="Century Gothic" w:hAnsi="Century Gothic" w:cs="Century Gothic"/>
+          <w:color w:val="999999"/>
+          <w:shd w:val="clear" w:color="auto" w:fill="F1F1F1"/>
+        </w:rPr>
+        <w:t>{</w:t>
+      </w:r>
+    </w:p>
+    <w:p>
+      <w:pPr>
+        <w:spacing w:line="240" w:lineRule="auto"/>
+        <w:rPr>
+          <w:rFonts w:ascii="Century Gothic" w:eastAsia="Century Gothic" w:hAnsi="Century Gothic" w:cs="Century Gothic"/>
+          <w:shd w:val="clear" w:color="auto" w:fill="F1F1F1"/>
+        </w:rPr>
+      </w:pPr>
+      <w:r>
+        <w:rPr>
+          <w:rFonts w:ascii="Century Gothic" w:eastAsia="Century Gothic" w:hAnsi="Century Gothic" w:cs="Century Gothic"/>
+          <w:shd w:val="clear" w:color="auto" w:fill="F1F1F1"/>
+        </w:rPr>
+        <w:t xml:space="preserve">    </w:t>
+      </w:r>
+      <w:proofErr w:type="spellStart"/>
+      <w:r>
+        <w:rPr>
+          <w:rFonts w:ascii="Century Gothic" w:eastAsia="Century Gothic" w:hAnsi="Century Gothic" w:cs="Century Gothic"/>
+          <w:color w:val="DD4A68"/>
+          <w:shd w:val="clear" w:color="auto" w:fill="F1F1F1"/>
+        </w:rPr>
+        <w:t>myMethod</w:t>
+      </w:r>
+      <w:proofErr w:type="spellEnd"/>
+      <w:r>
+        <w:rPr>
+          <w:rFonts w:ascii="Century Gothic" w:eastAsia="Century Gothic" w:hAnsi="Century Gothic" w:cs="Century Gothic"/>
+          <w:color w:val="999999"/>
+          <w:shd w:val="clear" w:color="auto" w:fill="F1F1F1"/>
+        </w:rPr>
+        <w:t>(</w:t>
+      </w:r>
+      <w:r>
+        <w:rPr>
+          <w:rFonts w:ascii="Century Gothic" w:eastAsia="Century Gothic" w:hAnsi="Century Gothic" w:cs="Century Gothic"/>
+          <w:color w:val="669900"/>
+          <w:shd w:val="clear" w:color="auto" w:fill="F1F1F1"/>
+        </w:rPr>
+        <w:t>"Brian"</w:t>
+      </w:r>
+      <w:r>
+        <w:rPr>
+          <w:rFonts w:ascii="Century Gothic" w:eastAsia="Century Gothic" w:hAnsi="Century Gothic" w:cs="Century Gothic"/>
+          <w:color w:val="999999"/>
+          <w:shd w:val="clear" w:color="auto" w:fill="F1F1F1"/>
+        </w:rPr>
+        <w:t>);</w:t>
+      </w:r>
+    </w:p>
+    <w:p>
+      <w:pPr>
+        <w:spacing w:line="240" w:lineRule="auto"/>
+        <w:rPr>
+          <w:rFonts w:ascii="Century Gothic" w:eastAsia="Century Gothic" w:hAnsi="Century Gothic" w:cs="Century Gothic"/>
+          <w:shd w:val="clear" w:color="auto" w:fill="F1F1F1"/>
+        </w:rPr>
+      </w:pPr>
+      <w:r>
+        <w:rPr>
+          <w:rFonts w:ascii="Century Gothic" w:eastAsia="Century Gothic" w:hAnsi="Century Gothic" w:cs="Century Gothic"/>
+          <w:shd w:val="clear" w:color="auto" w:fill="F1F1F1"/>
+        </w:rPr>
+        <w:t xml:space="preserve">    </w:t>
+      </w:r>
+      <w:proofErr w:type="spellStart"/>
+      <w:r>
+        <w:rPr>
+          <w:rFonts w:ascii="Century Gothic" w:eastAsia="Century Gothic" w:hAnsi="Century Gothic" w:cs="Century Gothic"/>
+          <w:color w:val="DD4A68"/>
+          <w:shd w:val="clear" w:color="auto" w:fill="F1F1F1"/>
+        </w:rPr>
+        <w:t>myMethod</w:t>
+      </w:r>
+      <w:proofErr w:type="spellEnd"/>
+      <w:r>
+        <w:rPr>
+          <w:rFonts w:ascii="Century Gothic" w:eastAsia="Century Gothic" w:hAnsi="Century Gothic" w:cs="Century Gothic"/>
+          <w:color w:val="999999"/>
+          <w:shd w:val="clear" w:color="auto" w:fill="F1F1F1"/>
+        </w:rPr>
+        <w:t>(</w:t>
+      </w:r>
+      <w:r>
+        <w:rPr>
+          <w:rFonts w:ascii="Century Gothic" w:eastAsia="Century Gothic" w:hAnsi="Century Gothic" w:cs="Century Gothic"/>
+          <w:color w:val="669900"/>
+          <w:shd w:val="clear" w:color="auto" w:fill="F1F1F1"/>
+        </w:rPr>
+        <w:t>"Johan"</w:t>
+      </w:r>
+      <w:r>
+        <w:rPr>
+          <w:rFonts w:ascii="Century Gothic" w:eastAsia="Century Gothic" w:hAnsi="Century Gothic" w:cs="Century Gothic"/>
+          <w:color w:val="999999"/>
+          <w:shd w:val="clear" w:color="auto" w:fill="F1F1F1"/>
+        </w:rPr>
+        <w:t>);</w:t>
+      </w:r>
+    </w:p>
+    <w:p>
+      <w:pPr>
+        <w:spacing w:line="240" w:lineRule="auto"/>
+        <w:rPr>
+          <w:rFonts w:ascii="Century Gothic" w:eastAsia="Century Gothic" w:hAnsi="Century Gothic" w:cs="Century Gothic"/>
+          <w:shd w:val="clear" w:color="auto" w:fill="F1F1F1"/>
+        </w:rPr>
+      </w:pPr>
+      <w:r>
+        <w:rPr>
+          <w:rFonts w:ascii="Century Gothic" w:eastAsia="Century Gothic" w:hAnsi="Century Gothic" w:cs="Century Gothic"/>
+          <w:shd w:val="clear" w:color="auto" w:fill="F1F1F1"/>
+        </w:rPr>
+        <w:t xml:space="preserve">    </w:t>
+      </w:r>
+      <w:proofErr w:type="spellStart"/>
+      <w:r>
+        <w:rPr>
+          <w:rFonts w:ascii="Century Gothic" w:eastAsia="Century Gothic" w:hAnsi="Century Gothic" w:cs="Century Gothic"/>
+          <w:color w:val="DD4A68"/>
+          <w:shd w:val="clear" w:color="auto" w:fill="F1F1F1"/>
+        </w:rPr>
+        <w:t>myMethod</w:t>
+      </w:r>
+      <w:proofErr w:type="spellEnd"/>
+      <w:r>
+        <w:rPr>
+          <w:rFonts w:ascii="Century Gothic" w:eastAsia="Century Gothic" w:hAnsi="Century Gothic" w:cs="Century Gothic"/>
+          <w:color w:val="999999"/>
+          <w:shd w:val="clear" w:color="auto" w:fill="F1F1F1"/>
+        </w:rPr>
+        <w:t>(</w:t>
+      </w:r>
+      <w:r>
+        <w:rPr>
+          <w:rFonts w:ascii="Century Gothic" w:eastAsia="Century Gothic" w:hAnsi="Century Gothic" w:cs="Century Gothic"/>
+          <w:color w:val="669900"/>
+          <w:shd w:val="clear" w:color="auto" w:fill="F1F1F1"/>
+        </w:rPr>
+        <w:t>"Lizbeth"</w:t>
       </w:r>
       <w:r>
         <w:rPr>
@@ -2017,6 +2360,150 @@
           <w:shd w:val="clear" w:color="auto" w:fill="F1F1F1"/>
         </w:rPr>
       </w:pPr>
+      <w:r>
+        <w:rPr>
+          <w:rFonts w:ascii="Century Gothic" w:eastAsia="Century Gothic" w:hAnsi="Century Gothic" w:cs="Century Gothic"/>
+          <w:color w:val="999999"/>
+          <w:shd w:val="clear" w:color="auto" w:fill="F1F1F1"/>
+        </w:rPr>
+        <w:t>}</w:t>
+      </w:r>
+    </w:p>
+    <w:p>
+      <w:pPr>
+        <w:spacing w:line="240" w:lineRule="auto"/>
+        <w:rPr>
+          <w:rFonts w:ascii="Century Gothic" w:eastAsia="Century Gothic" w:hAnsi="Century Gothic" w:cs="Century Gothic"/>
+          <w:shd w:val="clear" w:color="auto" w:fill="F1F1F1"/>
+        </w:rPr>
+      </w:pPr>
+      <w:r>
+        <w:rPr>
+          <w:rFonts w:ascii="Century Gothic" w:eastAsia="Century Gothic" w:hAnsi="Century Gothic" w:cs="Century Gothic"/>
+          <w:color w:val="708090"/>
+          <w:shd w:val="clear" w:color="auto" w:fill="F1F1F1"/>
+        </w:rPr>
+        <w:t>// Brain present</w:t>
+      </w:r>
+    </w:p>
+    <w:p>
+      <w:pPr>
+        <w:spacing w:line="240" w:lineRule="auto"/>
+        <w:rPr>
+          <w:rFonts w:ascii="Century Gothic" w:eastAsia="Century Gothic" w:hAnsi="Century Gothic" w:cs="Century Gothic"/>
+          <w:shd w:val="clear" w:color="auto" w:fill="F1F1F1"/>
+        </w:rPr>
+      </w:pPr>
+      <w:r>
+        <w:rPr>
+          <w:rFonts w:ascii="Century Gothic" w:eastAsia="Century Gothic" w:hAnsi="Century Gothic" w:cs="Century Gothic"/>
+          <w:color w:val="708090"/>
+          <w:shd w:val="clear" w:color="auto" w:fill="F1F1F1"/>
+        </w:rPr>
+        <w:t>// Johan present</w:t>
+      </w:r>
+    </w:p>
+    <w:p>
+      <w:pPr>
+        <w:spacing w:before="240" w:after="240" w:line="240" w:lineRule="auto"/>
+        <w:rPr>
+          <w:rFonts w:ascii="Century Gothic" w:eastAsia="Century Gothic" w:hAnsi="Century Gothic" w:cs="Century Gothic"/>
+          <w:color w:val="708090"/>
+          <w:shd w:val="clear" w:color="auto" w:fill="F1F1F1"/>
+        </w:rPr>
+      </w:pPr>
+      <w:r>
+        <w:rPr>
+          <w:rFonts w:ascii="Century Gothic" w:eastAsia="Century Gothic" w:hAnsi="Century Gothic" w:cs="Century Gothic"/>
+          <w:color w:val="708090"/>
+          <w:shd w:val="clear" w:color="auto" w:fill="F1F1F1"/>
+        </w:rPr>
+        <w:t>// Lizbeth present</w:t>
+      </w:r>
+    </w:p>
+    <w:p>
+      <w:pPr>
+        <w:spacing w:line="240" w:lineRule="auto"/>
+        <w:rPr>
+          <w:rFonts w:ascii="Century Gothic" w:eastAsia="Century Gothic" w:hAnsi="Century Gothic" w:cs="Century Gothic"/>
+        </w:rPr>
+      </w:pPr>
+      <w:r>
+        <w:rPr>
+          <w:rFonts w:ascii="Century Gothic" w:eastAsia="Century Gothic" w:hAnsi="Century Gothic" w:cs="Century Gothic"/>
+        </w:rPr>
+        <w:t>You can have as many parameters as you like:</w:t>
+      </w:r>
+    </w:p>
+    <w:p>
+      <w:pPr>
+        <w:spacing w:line="240" w:lineRule="auto"/>
+        <w:rPr>
+          <w:rFonts w:ascii="Century Gothic" w:eastAsia="Century Gothic" w:hAnsi="Century Gothic" w:cs="Century Gothic"/>
+        </w:rPr>
+      </w:pPr>
+    </w:p>
+    <w:p>
+      <w:pPr>
+        <w:spacing w:line="240" w:lineRule="auto"/>
+        <w:rPr>
+          <w:rFonts w:ascii="Century Gothic" w:eastAsia="Century Gothic" w:hAnsi="Century Gothic" w:cs="Century Gothic"/>
+          <w:shd w:val="clear" w:color="auto" w:fill="F1F1F1"/>
+        </w:rPr>
+      </w:pPr>
+      <w:r>
+        <w:rPr>
+          <w:rFonts w:ascii="Century Gothic" w:eastAsia="Century Gothic" w:hAnsi="Century Gothic" w:cs="Century Gothic"/>
+          <w:color w:val="0077AA"/>
+          <w:shd w:val="clear" w:color="auto" w:fill="F1F1F1"/>
+        </w:rPr>
+        <w:t>public</w:t>
+      </w:r>
+      <w:r>
+        <w:rPr>
+          <w:rFonts w:ascii="Century Gothic" w:eastAsia="Century Gothic" w:hAnsi="Century Gothic" w:cs="Century Gothic"/>
+          <w:shd w:val="clear" w:color="auto" w:fill="F1F1F1"/>
+        </w:rPr>
+        <w:t xml:space="preserve"> </w:t>
+      </w:r>
+      <w:r>
+        <w:rPr>
+          <w:rFonts w:ascii="Century Gothic" w:eastAsia="Century Gothic" w:hAnsi="Century Gothic" w:cs="Century Gothic"/>
+          <w:color w:val="0077AA"/>
+          <w:shd w:val="clear" w:color="auto" w:fill="F1F1F1"/>
+        </w:rPr>
+        <w:t>class</w:t>
+      </w:r>
+      <w:r>
+        <w:rPr>
+          <w:rFonts w:ascii="Century Gothic" w:eastAsia="Century Gothic" w:hAnsi="Century Gothic" w:cs="Century Gothic"/>
+          <w:shd w:val="clear" w:color="auto" w:fill="F1F1F1"/>
+        </w:rPr>
+        <w:t xml:space="preserve"> </w:t>
+      </w:r>
+      <w:r>
+        <w:rPr>
+          <w:rFonts w:ascii="Century Gothic" w:eastAsia="Century Gothic" w:hAnsi="Century Gothic" w:cs="Century Gothic"/>
+          <w:color w:val="DD4A68"/>
+          <w:shd w:val="clear" w:color="auto" w:fill="F1F1F1"/>
+        </w:rPr>
+        <w:t>Main</w:t>
+      </w:r>
+      <w:r>
+        <w:rPr>
+          <w:rFonts w:ascii="Century Gothic" w:eastAsia="Century Gothic" w:hAnsi="Century Gothic" w:cs="Century Gothic"/>
+          <w:shd w:val="clear" w:color="auto" w:fill="F1F1F1"/>
+        </w:rPr>
+        <w:t xml:space="preserve"> </w:t>
+      </w:r>
+      <w:r>
+        <w:rPr>
+          <w:rFonts w:ascii="Century Gothic" w:eastAsia="Century Gothic" w:hAnsi="Century Gothic" w:cs="Century Gothic"/>
+          <w:color w:val="999999"/>
+          <w:shd w:val="clear" w:color="auto" w:fill="F1F1F1"/>
+        </w:rPr>
+        <w:t>{</w:t>
+      </w:r>
     </w:p>
     <w:p>
       <w:pPr>
@@ -2039,6 +2526,316 @@
           <w:color w:val="0077AA"/>
           <w:shd w:val="clear" w:color="auto" w:fill="F1F1F1"/>
         </w:rPr>
+        <w:t>static</w:t>
+      </w:r>
+      <w:r>
+        <w:rPr>
+          <w:rFonts w:ascii="Century Gothic" w:eastAsia="Century Gothic" w:hAnsi="Century Gothic" w:cs="Century Gothic"/>
+          <w:shd w:val="clear" w:color="auto" w:fill="F1F1F1"/>
+        </w:rPr>
+        <w:t xml:space="preserve"> </w:t>
+      </w:r>
+      <w:r>
+        <w:rPr>
+          <w:rFonts w:ascii="Century Gothic" w:eastAsia="Century Gothic" w:hAnsi="Century Gothic" w:cs="Century Gothic"/>
+          <w:color w:val="0077AA"/>
+          <w:shd w:val="clear" w:color="auto" w:fill="F1F1F1"/>
+        </w:rPr>
+        <w:t>void</w:t>
+      </w:r>
+      <w:r>
+        <w:rPr>
+          <w:rFonts w:ascii="Century Gothic" w:eastAsia="Century Gothic" w:hAnsi="Century Gothic" w:cs="Century Gothic"/>
+          <w:shd w:val="clear" w:color="auto" w:fill="F1F1F1"/>
+        </w:rPr>
+        <w:t xml:space="preserve"> </w:t>
+      </w:r>
+      <w:proofErr w:type="spellStart"/>
+      <w:r>
+        <w:rPr>
+          <w:rFonts w:ascii="Century Gothic" w:eastAsia="Century Gothic" w:hAnsi="Century Gothic" w:cs="Century Gothic"/>
+          <w:color w:val="DD4A68"/>
+          <w:shd w:val="clear" w:color="auto" w:fill="F1F1F1"/>
+        </w:rPr>
+        <w:t>myMethod</w:t>
+      </w:r>
+      <w:proofErr w:type="spellEnd"/>
+      <w:r>
+        <w:rPr>
+          <w:rFonts w:ascii="Century Gothic" w:eastAsia="Century Gothic" w:hAnsi="Century Gothic" w:cs="Century Gothic"/>
+          <w:color w:val="999999"/>
+          <w:shd w:val="clear" w:color="auto" w:fill="F1F1F1"/>
+        </w:rPr>
+        <w:t>(</w:t>
+      </w:r>
+      <w:r>
+        <w:rPr>
+          <w:rFonts w:ascii="Century Gothic" w:eastAsia="Century Gothic" w:hAnsi="Century Gothic" w:cs="Century Gothic"/>
+          <w:color w:val="DD4A68"/>
+          <w:shd w:val="clear" w:color="auto" w:fill="F1F1F1"/>
+        </w:rPr>
+        <w:t>String</w:t>
+      </w:r>
+      <w:r>
+        <w:rPr>
+          <w:rFonts w:ascii="Century Gothic" w:eastAsia="Century Gothic" w:hAnsi="Century Gothic" w:cs="Century Gothic"/>
+          <w:shd w:val="clear" w:color="auto" w:fill="F1F1F1"/>
+        </w:rPr>
+        <w:t xml:space="preserve"> </w:t>
+      </w:r>
+      <w:proofErr w:type="spellStart"/>
+      <w:r>
+        <w:rPr>
+          <w:rFonts w:ascii="Century Gothic" w:eastAsia="Century Gothic" w:hAnsi="Century Gothic" w:cs="Century Gothic"/>
+          <w:shd w:val="clear" w:color="auto" w:fill="F1F1F1"/>
+        </w:rPr>
+        <w:t>fname</w:t>
+      </w:r>
+      <w:proofErr w:type="spellEnd"/>
+      <w:r>
+        <w:rPr>
+          <w:rFonts w:ascii="Century Gothic" w:eastAsia="Century Gothic" w:hAnsi="Century Gothic" w:cs="Century Gothic"/>
+          <w:color w:val="999999"/>
+          <w:shd w:val="clear" w:color="auto" w:fill="F1F1F1"/>
+        </w:rPr>
+        <w:t>,</w:t>
+      </w:r>
+      <w:r>
+        <w:rPr>
+          <w:rFonts w:ascii="Century Gothic" w:eastAsia="Century Gothic" w:hAnsi="Century Gothic" w:cs="Century Gothic"/>
+          <w:shd w:val="clear" w:color="auto" w:fill="F1F1F1"/>
+        </w:rPr>
+        <w:t xml:space="preserve"> </w:t>
+      </w:r>
+      <w:proofErr w:type="spellStart"/>
+      <w:r>
+        <w:rPr>
+          <w:rFonts w:ascii="Century Gothic" w:eastAsia="Century Gothic" w:hAnsi="Century Gothic" w:cs="Century Gothic"/>
+          <w:color w:val="0077AA"/>
+          <w:shd w:val="clear" w:color="auto" w:fill="F1F1F1"/>
+        </w:rPr>
+        <w:t>int</w:t>
+      </w:r>
+      <w:proofErr w:type="spellEnd"/>
+      <w:r>
+        <w:rPr>
+          <w:rFonts w:ascii="Century Gothic" w:eastAsia="Century Gothic" w:hAnsi="Century Gothic" w:cs="Century Gothic"/>
+          <w:shd w:val="clear" w:color="auto" w:fill="F1F1F1"/>
+        </w:rPr>
+        <w:t xml:space="preserve"> age</w:t>
+      </w:r>
+      <w:r>
+        <w:rPr>
+          <w:rFonts w:ascii="Century Gothic" w:eastAsia="Century Gothic" w:hAnsi="Century Gothic" w:cs="Century Gothic"/>
+          <w:color w:val="999999"/>
+          <w:shd w:val="clear" w:color="auto" w:fill="F1F1F1"/>
+        </w:rPr>
+        <w:t>)</w:t>
+      </w:r>
+      <w:r>
+        <w:rPr>
+          <w:rFonts w:ascii="Century Gothic" w:eastAsia="Century Gothic" w:hAnsi="Century Gothic" w:cs="Century Gothic"/>
+          <w:shd w:val="clear" w:color="auto" w:fill="F1F1F1"/>
+        </w:rPr>
+        <w:t xml:space="preserve"> </w:t>
+      </w:r>
+      <w:r>
+        <w:rPr>
+          <w:rFonts w:ascii="Century Gothic" w:eastAsia="Century Gothic" w:hAnsi="Century Gothic" w:cs="Century Gothic"/>
+          <w:color w:val="999999"/>
+          <w:shd w:val="clear" w:color="auto" w:fill="F1F1F1"/>
+        </w:rPr>
+        <w:t>{</w:t>
+      </w:r>
+    </w:p>
+    <w:p>
+      <w:pPr>
+        <w:spacing w:line="240" w:lineRule="auto"/>
+        <w:rPr>
+          <w:rFonts w:ascii="Century Gothic" w:eastAsia="Century Gothic" w:hAnsi="Century Gothic" w:cs="Century Gothic"/>
+          <w:shd w:val="clear" w:color="auto" w:fill="F1F1F1"/>
+        </w:rPr>
+      </w:pPr>
+      <w:r>
+        <w:rPr>
+          <w:rFonts w:ascii="Century Gothic" w:eastAsia="Century Gothic" w:hAnsi="Century Gothic" w:cs="Century Gothic"/>
+          <w:shd w:val="clear" w:color="auto" w:fill="F1F1F1"/>
+        </w:rPr>
+        <w:t xml:space="preserve">    </w:t>
+      </w:r>
+      <w:proofErr w:type="spellStart"/>
+      <w:r>
+        <w:rPr>
+          <w:rFonts w:ascii="Century Gothic" w:eastAsia="Century Gothic" w:hAnsi="Century Gothic" w:cs="Century Gothic"/>
+          <w:color w:val="DD4A68"/>
+          <w:shd w:val="clear" w:color="auto" w:fill="F1F1F1"/>
+        </w:rPr>
+        <w:t>System</w:t>
+      </w:r>
+      <w:r>
+        <w:rPr>
+          <w:rFonts w:ascii="Century Gothic" w:eastAsia="Century Gothic" w:hAnsi="Century Gothic" w:cs="Century Gothic"/>
+          <w:color w:val="999999"/>
+          <w:shd w:val="clear" w:color="auto" w:fill="F1F1F1"/>
+        </w:rPr>
+        <w:t>.</w:t>
+      </w:r>
+      <w:r>
+        <w:rPr>
+          <w:rFonts w:ascii="Century Gothic" w:eastAsia="Century Gothic" w:hAnsi="Century Gothic" w:cs="Century Gothic"/>
+          <w:shd w:val="clear" w:color="auto" w:fill="F1F1F1"/>
+        </w:rPr>
+        <w:t>out</w:t>
+      </w:r>
+      <w:r>
+        <w:rPr>
+          <w:rFonts w:ascii="Century Gothic" w:eastAsia="Century Gothic" w:hAnsi="Century Gothic" w:cs="Century Gothic"/>
+          <w:color w:val="999999"/>
+          <w:shd w:val="clear" w:color="auto" w:fill="F1F1F1"/>
+        </w:rPr>
+        <w:t>.</w:t>
+      </w:r>
+      <w:r>
+        <w:rPr>
+          <w:rFonts w:ascii="Century Gothic" w:eastAsia="Century Gothic" w:hAnsi="Century Gothic" w:cs="Century Gothic"/>
+          <w:color w:val="DD4A68"/>
+          <w:shd w:val="clear" w:color="auto" w:fill="F1F1F1"/>
+        </w:rPr>
+        <w:t>println</w:t>
+      </w:r>
+      <w:proofErr w:type="spellEnd"/>
+      <w:r>
+        <w:rPr>
+          <w:rFonts w:ascii="Century Gothic" w:eastAsia="Century Gothic" w:hAnsi="Century Gothic" w:cs="Century Gothic"/>
+          <w:color w:val="999999"/>
+          <w:shd w:val="clear" w:color="auto" w:fill="F1F1F1"/>
+        </w:rPr>
+        <w:t>(</w:t>
+      </w:r>
+      <w:proofErr w:type="spellStart"/>
+      <w:r>
+        <w:rPr>
+          <w:rFonts w:ascii="Century Gothic" w:eastAsia="Century Gothic" w:hAnsi="Century Gothic" w:cs="Century Gothic"/>
+          <w:shd w:val="clear" w:color="auto" w:fill="F1F1F1"/>
+        </w:rPr>
+        <w:t>fname</w:t>
+      </w:r>
+      <w:proofErr w:type="spellEnd"/>
+      <w:r>
+        <w:rPr>
+          <w:rFonts w:ascii="Century Gothic" w:eastAsia="Century Gothic" w:hAnsi="Century Gothic" w:cs="Century Gothic"/>
+          <w:shd w:val="clear" w:color="auto" w:fill="F1F1F1"/>
+        </w:rPr>
+        <w:t xml:space="preserve"> </w:t>
+      </w:r>
+      <w:r>
+        <w:rPr>
+          <w:rFonts w:ascii="Century Gothic" w:eastAsia="Century Gothic" w:hAnsi="Century Gothic" w:cs="Century Gothic"/>
+          <w:color w:val="9A6E3A"/>
+          <w:shd w:val="clear" w:color="auto" w:fill="F1F1F1"/>
+        </w:rPr>
+        <w:t>+</w:t>
+      </w:r>
+      <w:r>
+        <w:rPr>
+          <w:rFonts w:ascii="Century Gothic" w:eastAsia="Century Gothic" w:hAnsi="Century Gothic" w:cs="Century Gothic"/>
+          <w:shd w:val="clear" w:color="auto" w:fill="F1F1F1"/>
+        </w:rPr>
+        <w:t xml:space="preserve"> </w:t>
+      </w:r>
+      <w:r>
+        <w:rPr>
+          <w:rFonts w:ascii="Century Gothic" w:eastAsia="Century Gothic" w:hAnsi="Century Gothic" w:cs="Century Gothic"/>
+          <w:color w:val="669900"/>
+          <w:shd w:val="clear" w:color="auto" w:fill="F1F1F1"/>
+        </w:rPr>
+        <w:t>" is "</w:t>
+      </w:r>
+      <w:r>
+        <w:rPr>
+          <w:rFonts w:ascii="Century Gothic" w:eastAsia="Century Gothic" w:hAnsi="Century Gothic" w:cs="Century Gothic"/>
+          <w:shd w:val="clear" w:color="auto" w:fill="F1F1F1"/>
+        </w:rPr>
+        <w:t xml:space="preserve"> </w:t>
+      </w:r>
+      <w:r>
+        <w:rPr>
+          <w:rFonts w:ascii="Century Gothic" w:eastAsia="Century Gothic" w:hAnsi="Century Gothic" w:cs="Century Gothic"/>
+          <w:color w:val="9A6E3A"/>
+          <w:shd w:val="clear" w:color="auto" w:fill="F1F1F1"/>
+        </w:rPr>
+        <w:t>+</w:t>
+      </w:r>
+      <w:r>
+        <w:rPr>
+          <w:rFonts w:ascii="Century Gothic" w:eastAsia="Century Gothic" w:hAnsi="Century Gothic" w:cs="Century Gothic"/>
+          <w:shd w:val="clear" w:color="auto" w:fill="F1F1F1"/>
+        </w:rPr>
+        <w:t xml:space="preserve"> age</w:t>
+      </w:r>
+      <w:r>
+        <w:rPr>
+          <w:rFonts w:ascii="Century Gothic" w:eastAsia="Century Gothic" w:hAnsi="Century Gothic" w:cs="Century Gothic"/>
+          <w:color w:val="999999"/>
+          <w:shd w:val="clear" w:color="auto" w:fill="F1F1F1"/>
+        </w:rPr>
+        <w:t>);</w:t>
+      </w:r>
+    </w:p>
+    <w:p>
+      <w:pPr>
+        <w:spacing w:line="240" w:lineRule="auto"/>
+        <w:rPr>
+          <w:rFonts w:ascii="Century Gothic" w:eastAsia="Century Gothic" w:hAnsi="Century Gothic" w:cs="Century Gothic"/>
+          <w:shd w:val="clear" w:color="auto" w:fill="F1F1F1"/>
+        </w:rPr>
+      </w:pPr>
+      <w:r>
+        <w:rPr>
+          <w:rFonts w:ascii="Century Gothic" w:eastAsia="Century Gothic" w:hAnsi="Century Gothic" w:cs="Century Gothic"/>
+          <w:shd w:val="clear" w:color="auto" w:fill="F1F1F1"/>
+        </w:rPr>
+        <w:t xml:space="preserve">  </w:t>
+      </w:r>
+      <w:r>
+        <w:rPr>
+          <w:rFonts w:ascii="Century Gothic" w:eastAsia="Century Gothic" w:hAnsi="Century Gothic" w:cs="Century Gothic"/>
+          <w:color w:val="999999"/>
+          <w:shd w:val="clear" w:color="auto" w:fill="F1F1F1"/>
+        </w:rPr>
+        <w:t>}</w:t>
+      </w:r>
+    </w:p>
+    <w:p>
+      <w:pPr>
+        <w:spacing w:line="240" w:lineRule="auto"/>
+        <w:rPr>
+          <w:rFonts w:ascii="Century Gothic" w:eastAsia="Century Gothic" w:hAnsi="Century Gothic" w:cs="Century Gothic"/>
+          <w:shd w:val="clear" w:color="auto" w:fill="F1F1F1"/>
+        </w:rPr>
+      </w:pPr>
+    </w:p>
+    <w:p>
+      <w:pPr>
+        <w:spacing w:line="240" w:lineRule="auto"/>
+        <w:rPr>
+          <w:rFonts w:ascii="Century Gothic" w:eastAsia="Century Gothic" w:hAnsi="Century Gothic" w:cs="Century Gothic"/>
+          <w:shd w:val="clear" w:color="auto" w:fill="F1F1F1"/>
+        </w:rPr>
+      </w:pPr>
+      <w:r>
+        <w:rPr>
+          <w:rFonts w:ascii="Century Gothic" w:eastAsia="Century Gothic" w:hAnsi="Century Gothic" w:cs="Century Gothic"/>
+          <w:shd w:val="clear" w:color="auto" w:fill="F1F1F1"/>
+        </w:rPr>
+        <w:t xml:space="preserve">  </w:t>
+      </w:r>
+      <w:r>
+        <w:rPr>
+          <w:rFonts w:ascii="Century Gothic" w:eastAsia="Century Gothic" w:hAnsi="Century Gothic" w:cs="Century Gothic"/>
+          <w:color w:val="0077AA"/>
+          <w:shd w:val="clear" w:color="auto" w:fill="F1F1F1"/>
+        </w:rPr>
         <w:t>public</w:t>
       </w:r>
       <w:r>
@@ -2197,6 +2994,29 @@
           <w:color w:val="999999"/>
           <w:shd w:val="clear" w:color="auto" w:fill="F1F1F1"/>
         </w:rPr>
+        <w:t>,</w:t>
+      </w:r>
+      <w:r>
+        <w:rPr>
+          <w:rFonts w:ascii="Century Gothic" w:eastAsia="Century Gothic" w:hAnsi="Century Gothic" w:cs="Century Gothic"/>
+          <w:shd w:val="clear" w:color="auto" w:fill="F1F1F1"/>
+        </w:rPr>
+        <w:t xml:space="preserve"> </w:t>
+      </w:r>
+      <w:r>
+        <w:rPr>
+          <w:rFonts w:ascii="Century Gothic" w:eastAsia="Century Gothic" w:hAnsi="Century Gothic" w:cs="Century Gothic"/>
+          <w:color w:val="990055"/>
+          <w:shd w:val="clear" w:color="auto" w:fill="F1F1F1"/>
+        </w:rPr>
+        <w:t>11</w:t>
+      </w:r>
+      <w:r>
+        <w:rPr>
+          <w:rFonts w:ascii="Century Gothic" w:eastAsia="Century Gothic" w:hAnsi="Century Gothic" w:cs="Century Gothic"/>
+          <w:color w:val="999999"/>
+          <w:shd w:val="clear" w:color="auto" w:fill="F1F1F1"/>
+        </w:rPr>
         <w:t>);</w:t>
       </w:r>
     </w:p>
@@ -2247,6 +3067,29 @@
           <w:color w:val="999999"/>
           <w:shd w:val="clear" w:color="auto" w:fill="F1F1F1"/>
         </w:rPr>
+        <w:t>,</w:t>
+      </w:r>
+      <w:r>
+        <w:rPr>
+          <w:rFonts w:ascii="Century Gothic" w:eastAsia="Century Gothic" w:hAnsi="Century Gothic" w:cs="Century Gothic"/>
+          <w:shd w:val="clear" w:color="auto" w:fill="F1F1F1"/>
+        </w:rPr>
+        <w:t xml:space="preserve"> </w:t>
+      </w:r>
+      <w:r>
+        <w:rPr>
+          <w:rFonts w:ascii="Century Gothic" w:eastAsia="Century Gothic" w:hAnsi="Century Gothic" w:cs="Century Gothic"/>
+          <w:color w:val="990055"/>
+          <w:shd w:val="clear" w:color="auto" w:fill="F1F1F1"/>
+        </w:rPr>
+        <w:t>12</w:t>
+      </w:r>
+      <w:r>
+        <w:rPr>
+          <w:rFonts w:ascii="Century Gothic" w:eastAsia="Century Gothic" w:hAnsi="Century Gothic" w:cs="Century Gothic"/>
+          <w:color w:val="999999"/>
+          <w:shd w:val="clear" w:color="auto" w:fill="F1F1F1"/>
+        </w:rPr>
         <w:t>);</w:t>
       </w:r>
     </w:p>
@@ -2297,6 +3140,29 @@
           <w:color w:val="999999"/>
           <w:shd w:val="clear" w:color="auto" w:fill="F1F1F1"/>
         </w:rPr>
+        <w:t>,</w:t>
+      </w:r>
+      <w:r>
+        <w:rPr>
+          <w:rFonts w:ascii="Century Gothic" w:eastAsia="Century Gothic" w:hAnsi="Century Gothic" w:cs="Century Gothic"/>
+          <w:shd w:val="clear" w:color="auto" w:fill="F1F1F1"/>
+        </w:rPr>
+        <w:t xml:space="preserve"> </w:t>
+      </w:r>
+      <w:r>
+        <w:rPr>
+          <w:rFonts w:ascii="Century Gothic" w:eastAsia="Century Gothic" w:hAnsi="Century Gothic" w:cs="Century Gothic"/>
+          <w:color w:val="990055"/>
+          <w:shd w:val="clear" w:color="auto" w:fill="F1F1F1"/>
+        </w:rPr>
+        <w:t>11</w:t>
+      </w:r>
+      <w:r>
+        <w:rPr>
+          <w:rFonts w:ascii="Century Gothic" w:eastAsia="Century Gothic" w:hAnsi="Century Gothic" w:cs="Century Gothic"/>
+          <w:color w:val="999999"/>
+          <w:shd w:val="clear" w:color="auto" w:fill="F1F1F1"/>
+        </w:rPr>
         <w:t>);</w:t>
       </w:r>
     </w:p>
@@ -2349,13 +3215,22 @@
           <w:shd w:val="clear" w:color="auto" w:fill="F1F1F1"/>
         </w:rPr>
       </w:pPr>
+    </w:p>
+    <w:p>
+      <w:pPr>
+        <w:spacing w:line="240" w:lineRule="auto"/>
+        <w:rPr>
+          <w:rFonts w:ascii="Century Gothic" w:eastAsia="Century Gothic" w:hAnsi="Century Gothic" w:cs="Century Gothic"/>
+          <w:shd w:val="clear" w:color="auto" w:fill="F1F1F1"/>
+        </w:rPr>
+      </w:pPr>
       <w:r>
         <w:rPr>
           <w:rFonts w:ascii="Century Gothic" w:eastAsia="Century Gothic" w:hAnsi="Century Gothic" w:cs="Century Gothic"/>
           <w:color w:val="708090"/>
           <w:shd w:val="clear" w:color="auto" w:fill="F1F1F1"/>
         </w:rPr>
-        <w:t>// Brain present</w:t>
+        <w:t>// Brian is 11</w:t>
       </w:r>
     </w:p>
     <w:p>
@@ -2372,12 +3247,12 @@
           <w:color w:val="708090"/>
           <w:shd w:val="clear" w:color="auto" w:fill="F1F1F1"/>
         </w:rPr>
-        <w:t>// Johan present</w:t>
-      </w:r>
-    </w:p>
-    <w:p>
-      <w:pPr>
-        <w:spacing w:before="240" w:after="240" w:line="240" w:lineRule="auto"/>
+        <w:t>// Johan is 12</w:t>
+      </w:r>
+    </w:p>
+    <w:p>
+      <w:pPr>
+        <w:spacing w:line="240" w:lineRule="auto"/>
         <w:rPr>
           <w:rFonts w:ascii="Century Gothic" w:eastAsia="Century Gothic" w:hAnsi="Century Gothic" w:cs="Century Gothic"/>
           <w:color w:val="708090"/>
@@ -2390,864 +3265,17 @@
           <w:color w:val="708090"/>
           <w:shd w:val="clear" w:color="auto" w:fill="F1F1F1"/>
         </w:rPr>
-        <w:t>// Lizbeth present</w:t>
-      </w:r>
-    </w:p>
-    <w:p>
-      <w:pPr>
-        <w:spacing w:line="240" w:lineRule="auto"/>
-        <w:rPr>
-          <w:rFonts w:ascii="Century Gothic" w:eastAsia="Century Gothic" w:hAnsi="Century Gothic" w:cs="Century Gothic"/>
-        </w:rPr>
-      </w:pPr>
-      <w:r>
-        <w:rPr>
-          <w:rFonts w:ascii="Century Gothic" w:eastAsia="Century Gothic" w:hAnsi="Century Gothic" w:cs="Century Gothic"/>
-        </w:rPr>
-        <w:t>You can have as many parameters as you like:</w:t>
-      </w:r>
-    </w:p>
-    <w:p>
-      <w:pPr>
-        <w:spacing w:line="240" w:lineRule="auto"/>
-        <w:rPr>
-          <w:rFonts w:ascii="Century Gothic" w:eastAsia="Century Gothic" w:hAnsi="Century Gothic" w:cs="Century Gothic"/>
-        </w:rPr>
-      </w:pPr>
-    </w:p>
-    <w:p>
-      <w:pPr>
-        <w:spacing w:line="240" w:lineRule="auto"/>
-        <w:rPr>
-          <w:rFonts w:ascii="Century Gothic" w:eastAsia="Century Gothic" w:hAnsi="Century Gothic" w:cs="Century Gothic"/>
-          <w:shd w:val="clear" w:color="auto" w:fill="F1F1F1"/>
-        </w:rPr>
-      </w:pPr>
-      <w:r>
-        <w:rPr>
-          <w:rFonts w:ascii="Century Gothic" w:eastAsia="Century Gothic" w:hAnsi="Century Gothic" w:cs="Century Gothic"/>
-          <w:color w:val="0077AA"/>
-          <w:shd w:val="clear" w:color="auto" w:fill="F1F1F1"/>
-        </w:rPr>
-        <w:t>public</w:t>
-      </w:r>
-      <w:r>
-        <w:rPr>
-          <w:rFonts w:ascii="Century Gothic" w:eastAsia="Century Gothic" w:hAnsi="Century Gothic" w:cs="Century Gothic"/>
-          <w:shd w:val="clear" w:color="auto" w:fill="F1F1F1"/>
-        </w:rPr>
-        <w:t xml:space="preserve"> </w:t>
-      </w:r>
-      <w:r>
-        <w:rPr>
-          <w:rFonts w:ascii="Century Gothic" w:eastAsia="Century Gothic" w:hAnsi="Century Gothic" w:cs="Century Gothic"/>
-          <w:color w:val="0077AA"/>
-          <w:shd w:val="clear" w:color="auto" w:fill="F1F1F1"/>
-        </w:rPr>
-        <w:t>class</w:t>
-      </w:r>
-      <w:r>
-        <w:rPr>
-          <w:rFonts w:ascii="Century Gothic" w:eastAsia="Century Gothic" w:hAnsi="Century Gothic" w:cs="Century Gothic"/>
-          <w:shd w:val="clear" w:color="auto" w:fill="F1F1F1"/>
-        </w:rPr>
-        <w:t xml:space="preserve"> </w:t>
-      </w:r>
-      <w:r>
-        <w:rPr>
-          <w:rFonts w:ascii="Century Gothic" w:eastAsia="Century Gothic" w:hAnsi="Century Gothic" w:cs="Century Gothic"/>
-          <w:color w:val="DD4A68"/>
-          <w:shd w:val="clear" w:color="auto" w:fill="F1F1F1"/>
-        </w:rPr>
-        <w:t>Main</w:t>
-      </w:r>
-      <w:r>
-        <w:rPr>
-          <w:rFonts w:ascii="Century Gothic" w:eastAsia="Century Gothic" w:hAnsi="Century Gothic" w:cs="Century Gothic"/>
-          <w:shd w:val="clear" w:color="auto" w:fill="F1F1F1"/>
-        </w:rPr>
-        <w:t xml:space="preserve"> </w:t>
-      </w:r>
-      <w:r>
-        <w:rPr>
-          <w:rFonts w:ascii="Century Gothic" w:eastAsia="Century Gothic" w:hAnsi="Century Gothic" w:cs="Century Gothic"/>
-          <w:color w:val="999999"/>
-          <w:shd w:val="clear" w:color="auto" w:fill="F1F1F1"/>
-        </w:rPr>
-        <w:t>{</w:t>
-      </w:r>
-    </w:p>
-    <w:p>
-      <w:pPr>
-        <w:spacing w:line="240" w:lineRule="auto"/>
-        <w:rPr>
-          <w:rFonts w:ascii="Century Gothic" w:eastAsia="Century Gothic" w:hAnsi="Century Gothic" w:cs="Century Gothic"/>
-          <w:shd w:val="clear" w:color="auto" w:fill="F1F1F1"/>
-        </w:rPr>
-      </w:pPr>
-      <w:r>
-        <w:rPr>
-          <w:rFonts w:ascii="Century Gothic" w:eastAsia="Century Gothic" w:hAnsi="Century Gothic" w:cs="Century Gothic"/>
-          <w:shd w:val="clear" w:color="auto" w:fill="F1F1F1"/>
-        </w:rPr>
-        <w:t xml:space="preserve">  </w:t>
-      </w:r>
-      <w:r>
-        <w:rPr>
-          <w:rFonts w:ascii="Century Gothic" w:eastAsia="Century Gothic" w:hAnsi="Century Gothic" w:cs="Century Gothic"/>
-          <w:color w:val="0077AA"/>
-          <w:shd w:val="clear" w:color="auto" w:fill="F1F1F1"/>
-        </w:rPr>
-        <w:t>static</w:t>
-      </w:r>
-      <w:r>
-        <w:rPr>
-          <w:rFonts w:ascii="Century Gothic" w:eastAsia="Century Gothic" w:hAnsi="Century Gothic" w:cs="Century Gothic"/>
-          <w:shd w:val="clear" w:color="auto" w:fill="F1F1F1"/>
-        </w:rPr>
-        <w:t xml:space="preserve"> </w:t>
-      </w:r>
-      <w:r>
-        <w:rPr>
-          <w:rFonts w:ascii="Century Gothic" w:eastAsia="Century Gothic" w:hAnsi="Century Gothic" w:cs="Century Gothic"/>
-          <w:color w:val="0077AA"/>
-          <w:shd w:val="clear" w:color="auto" w:fill="F1F1F1"/>
-        </w:rPr>
-        <w:t>void</w:t>
-      </w:r>
-      <w:r>
-        <w:rPr>
-          <w:rFonts w:ascii="Century Gothic" w:eastAsia="Century Gothic" w:hAnsi="Century Gothic" w:cs="Century Gothic"/>
-          <w:shd w:val="clear" w:color="auto" w:fill="F1F1F1"/>
-        </w:rPr>
-        <w:t xml:space="preserve"> </w:t>
-      </w:r>
-      <w:proofErr w:type="spellStart"/>
-      <w:r>
-        <w:rPr>
-          <w:rFonts w:ascii="Century Gothic" w:eastAsia="Century Gothic" w:hAnsi="Century Gothic" w:cs="Century Gothic"/>
-          <w:color w:val="DD4A68"/>
-          <w:shd w:val="clear" w:color="auto" w:fill="F1F1F1"/>
-        </w:rPr>
-        <w:t>myMethod</w:t>
-      </w:r>
-      <w:proofErr w:type="spellEnd"/>
-      <w:r>
-        <w:rPr>
-          <w:rFonts w:ascii="Century Gothic" w:eastAsia="Century Gothic" w:hAnsi="Century Gothic" w:cs="Century Gothic"/>
-          <w:color w:val="999999"/>
-          <w:shd w:val="clear" w:color="auto" w:fill="F1F1F1"/>
-        </w:rPr>
-        <w:t>(</w:t>
-      </w:r>
-      <w:r>
-        <w:rPr>
-          <w:rFonts w:ascii="Century Gothic" w:eastAsia="Century Gothic" w:hAnsi="Century Gothic" w:cs="Century Gothic"/>
-          <w:color w:val="DD4A68"/>
-          <w:shd w:val="clear" w:color="auto" w:fill="F1F1F1"/>
-        </w:rPr>
-        <w:t>String</w:t>
-      </w:r>
-      <w:r>
-        <w:rPr>
-          <w:rFonts w:ascii="Century Gothic" w:eastAsia="Century Gothic" w:hAnsi="Century Gothic" w:cs="Century Gothic"/>
-          <w:shd w:val="clear" w:color="auto" w:fill="F1F1F1"/>
-        </w:rPr>
-        <w:t xml:space="preserve"> </w:t>
-      </w:r>
-      <w:proofErr w:type="spellStart"/>
-      <w:r>
-        <w:rPr>
-          <w:rFonts w:ascii="Century Gothic" w:eastAsia="Century Gothic" w:hAnsi="Century Gothic" w:cs="Century Gothic"/>
-          <w:shd w:val="clear" w:color="auto" w:fill="F1F1F1"/>
-        </w:rPr>
-        <w:t>fname</w:t>
-      </w:r>
-      <w:proofErr w:type="spellEnd"/>
-      <w:r>
-        <w:rPr>
-          <w:rFonts w:ascii="Century Gothic" w:eastAsia="Century Gothic" w:hAnsi="Century Gothic" w:cs="Century Gothic"/>
-          <w:color w:val="999999"/>
-          <w:shd w:val="clear" w:color="auto" w:fill="F1F1F1"/>
-        </w:rPr>
-        <w:t>,</w:t>
-      </w:r>
-      <w:r>
-        <w:rPr>
-          <w:rFonts w:ascii="Century Gothic" w:eastAsia="Century Gothic" w:hAnsi="Century Gothic" w:cs="Century Gothic"/>
-          <w:shd w:val="clear" w:color="auto" w:fill="F1F1F1"/>
-        </w:rPr>
-        <w:t xml:space="preserve"> </w:t>
-      </w:r>
-      <w:proofErr w:type="spellStart"/>
-      <w:r>
-        <w:rPr>
-          <w:rFonts w:ascii="Century Gothic" w:eastAsia="Century Gothic" w:hAnsi="Century Gothic" w:cs="Century Gothic"/>
-          <w:color w:val="0077AA"/>
-          <w:shd w:val="clear" w:color="auto" w:fill="F1F1F1"/>
-        </w:rPr>
-        <w:t>int</w:t>
-      </w:r>
-      <w:proofErr w:type="spellEnd"/>
-      <w:r>
-        <w:rPr>
-          <w:rFonts w:ascii="Century Gothic" w:eastAsia="Century Gothic" w:hAnsi="Century Gothic" w:cs="Century Gothic"/>
-          <w:shd w:val="clear" w:color="auto" w:fill="F1F1F1"/>
-        </w:rPr>
-        <w:t xml:space="preserve"> age</w:t>
-      </w:r>
-      <w:r>
-        <w:rPr>
-          <w:rFonts w:ascii="Century Gothic" w:eastAsia="Century Gothic" w:hAnsi="Century Gothic" w:cs="Century Gothic"/>
-          <w:color w:val="999999"/>
-          <w:shd w:val="clear" w:color="auto" w:fill="F1F1F1"/>
-        </w:rPr>
-        <w:t>)</w:t>
-      </w:r>
-      <w:r>
-        <w:rPr>
-          <w:rFonts w:ascii="Century Gothic" w:eastAsia="Century Gothic" w:hAnsi="Century Gothic" w:cs="Century Gothic"/>
-          <w:shd w:val="clear" w:color="auto" w:fill="F1F1F1"/>
-        </w:rPr>
-        <w:t xml:space="preserve"> </w:t>
-      </w:r>
-      <w:r>
-        <w:rPr>
-          <w:rFonts w:ascii="Century Gothic" w:eastAsia="Century Gothic" w:hAnsi="Century Gothic" w:cs="Century Gothic"/>
-          <w:color w:val="999999"/>
-          <w:shd w:val="clear" w:color="auto" w:fill="F1F1F1"/>
-        </w:rPr>
-        <w:t>{</w:t>
-      </w:r>
-    </w:p>
-    <w:p>
-      <w:pPr>
-        <w:spacing w:line="240" w:lineRule="auto"/>
-        <w:rPr>
-          <w:rFonts w:ascii="Century Gothic" w:eastAsia="Century Gothic" w:hAnsi="Century Gothic" w:cs="Century Gothic"/>
-          <w:shd w:val="clear" w:color="auto" w:fill="F1F1F1"/>
-        </w:rPr>
-      </w:pPr>
-      <w:r>
-        <w:rPr>
-          <w:rFonts w:ascii="Century Gothic" w:eastAsia="Century Gothic" w:hAnsi="Century Gothic" w:cs="Century Gothic"/>
-          <w:shd w:val="clear" w:color="auto" w:fill="F1F1F1"/>
-        </w:rPr>
-        <w:t xml:space="preserve">    </w:t>
-      </w:r>
-      <w:proofErr w:type="spellStart"/>
-      <w:r>
-        <w:rPr>
-          <w:rFonts w:ascii="Century Gothic" w:eastAsia="Century Gothic" w:hAnsi="Century Gothic" w:cs="Century Gothic"/>
-          <w:color w:val="DD4A68"/>
-          <w:shd w:val="clear" w:color="auto" w:fill="F1F1F1"/>
-        </w:rPr>
-        <w:t>System</w:t>
-      </w:r>
-      <w:r>
-        <w:rPr>
-          <w:rFonts w:ascii="Century Gothic" w:eastAsia="Century Gothic" w:hAnsi="Century Gothic" w:cs="Century Gothic"/>
-          <w:color w:val="999999"/>
-          <w:shd w:val="clear" w:color="auto" w:fill="F1F1F1"/>
-        </w:rPr>
-        <w:t>.</w:t>
-      </w:r>
-      <w:r>
-        <w:rPr>
-          <w:rFonts w:ascii="Century Gothic" w:eastAsia="Century Gothic" w:hAnsi="Century Gothic" w:cs="Century Gothic"/>
-          <w:shd w:val="clear" w:color="auto" w:fill="F1F1F1"/>
-        </w:rPr>
-        <w:t>out</w:t>
-      </w:r>
-      <w:r>
-        <w:rPr>
-          <w:rFonts w:ascii="Century Gothic" w:eastAsia="Century Gothic" w:hAnsi="Century Gothic" w:cs="Century Gothic"/>
-          <w:color w:val="999999"/>
-          <w:shd w:val="clear" w:color="auto" w:fill="F1F1F1"/>
-        </w:rPr>
-        <w:t>.</w:t>
-      </w:r>
-      <w:r>
-        <w:rPr>
-          <w:rFonts w:ascii="Century Gothic" w:eastAsia="Century Gothic" w:hAnsi="Century Gothic" w:cs="Century Gothic"/>
-          <w:color w:val="DD4A68"/>
-          <w:shd w:val="clear" w:color="auto" w:fill="F1F1F1"/>
-        </w:rPr>
-        <w:t>println</w:t>
-      </w:r>
-      <w:proofErr w:type="spellEnd"/>
-      <w:r>
-        <w:rPr>
-          <w:rFonts w:ascii="Century Gothic" w:eastAsia="Century Gothic" w:hAnsi="Century Gothic" w:cs="Century Gothic"/>
-          <w:color w:val="999999"/>
-          <w:shd w:val="clear" w:color="auto" w:fill="F1F1F1"/>
-        </w:rPr>
-        <w:t>(</w:t>
-      </w:r>
-      <w:proofErr w:type="spellStart"/>
-      <w:r>
-        <w:rPr>
-          <w:rFonts w:ascii="Century Gothic" w:eastAsia="Century Gothic" w:hAnsi="Century Gothic" w:cs="Century Gothic"/>
-          <w:shd w:val="clear" w:color="auto" w:fill="F1F1F1"/>
-        </w:rPr>
-        <w:t>fname</w:t>
-      </w:r>
-      <w:proofErr w:type="spellEnd"/>
-      <w:r>
-        <w:rPr>
-          <w:rFonts w:ascii="Century Gothic" w:eastAsia="Century Gothic" w:hAnsi="Century Gothic" w:cs="Century Gothic"/>
-          <w:shd w:val="clear" w:color="auto" w:fill="F1F1F1"/>
-        </w:rPr>
-        <w:t xml:space="preserve"> </w:t>
-      </w:r>
-      <w:r>
-        <w:rPr>
-          <w:rFonts w:ascii="Century Gothic" w:eastAsia="Century Gothic" w:hAnsi="Century Gothic" w:cs="Century Gothic"/>
-          <w:color w:val="9A6E3A"/>
-          <w:shd w:val="clear" w:color="auto" w:fill="F1F1F1"/>
-        </w:rPr>
-        <w:t>+</w:t>
-      </w:r>
-      <w:r>
-        <w:rPr>
-          <w:rFonts w:ascii="Century Gothic" w:eastAsia="Century Gothic" w:hAnsi="Century Gothic" w:cs="Century Gothic"/>
-          <w:shd w:val="clear" w:color="auto" w:fill="F1F1F1"/>
-        </w:rPr>
-        <w:t xml:space="preserve"> </w:t>
-      </w:r>
-      <w:r>
-        <w:rPr>
-          <w:rFonts w:ascii="Century Gothic" w:eastAsia="Century Gothic" w:hAnsi="Century Gothic" w:cs="Century Gothic"/>
-          <w:color w:val="669900"/>
-          <w:shd w:val="clear" w:color="auto" w:fill="F1F1F1"/>
-        </w:rPr>
-        <w:t>" is "</w:t>
-      </w:r>
-      <w:r>
-        <w:rPr>
-          <w:rFonts w:ascii="Century Gothic" w:eastAsia="Century Gothic" w:hAnsi="Century Gothic" w:cs="Century Gothic"/>
-          <w:shd w:val="clear" w:color="auto" w:fill="F1F1F1"/>
-        </w:rPr>
-        <w:t xml:space="preserve"> </w:t>
-      </w:r>
-      <w:r>
-        <w:rPr>
-          <w:rFonts w:ascii="Century Gothic" w:eastAsia="Century Gothic" w:hAnsi="Century Gothic" w:cs="Century Gothic"/>
-          <w:color w:val="9A6E3A"/>
-          <w:shd w:val="clear" w:color="auto" w:fill="F1F1F1"/>
-        </w:rPr>
-        <w:t>+</w:t>
-      </w:r>
-      <w:r>
-        <w:rPr>
-          <w:rFonts w:ascii="Century Gothic" w:eastAsia="Century Gothic" w:hAnsi="Century Gothic" w:cs="Century Gothic"/>
-          <w:shd w:val="clear" w:color="auto" w:fill="F1F1F1"/>
-        </w:rPr>
-        <w:t xml:space="preserve"> age</w:t>
-      </w:r>
-      <w:r>
-        <w:rPr>
-          <w:rFonts w:ascii="Century Gothic" w:eastAsia="Century Gothic" w:hAnsi="Century Gothic" w:cs="Century Gothic"/>
-          <w:color w:val="999999"/>
-          <w:shd w:val="clear" w:color="auto" w:fill="F1F1F1"/>
-        </w:rPr>
-        <w:t>);</w:t>
-      </w:r>
-    </w:p>
-    <w:p>
-      <w:pPr>
-        <w:spacing w:line="240" w:lineRule="auto"/>
-        <w:rPr>
-          <w:rFonts w:ascii="Century Gothic" w:eastAsia="Century Gothic" w:hAnsi="Century Gothic" w:cs="Century Gothic"/>
-          <w:shd w:val="clear" w:color="auto" w:fill="F1F1F1"/>
-        </w:rPr>
-      </w:pPr>
-      <w:r>
-        <w:rPr>
-          <w:rFonts w:ascii="Century Gothic" w:eastAsia="Century Gothic" w:hAnsi="Century Gothic" w:cs="Century Gothic"/>
-          <w:shd w:val="clear" w:color="auto" w:fill="F1F1F1"/>
-        </w:rPr>
-        <w:t xml:space="preserve">  </w:t>
-      </w:r>
-      <w:r>
-        <w:rPr>
-          <w:rFonts w:ascii="Century Gothic" w:eastAsia="Century Gothic" w:hAnsi="Century Gothic" w:cs="Century Gothic"/>
-          <w:color w:val="999999"/>
-          <w:shd w:val="clear" w:color="auto" w:fill="F1F1F1"/>
-        </w:rPr>
-        <w:t>}</w:t>
-      </w:r>
-    </w:p>
-    <w:p>
-      <w:pPr>
-        <w:spacing w:line="240" w:lineRule="auto"/>
-        <w:rPr>
-          <w:rFonts w:ascii="Century Gothic" w:eastAsia="Century Gothic" w:hAnsi="Century Gothic" w:cs="Century Gothic"/>
-          <w:shd w:val="clear" w:color="auto" w:fill="F1F1F1"/>
-        </w:rPr>
-      </w:pPr>
-    </w:p>
-    <w:p>
-      <w:pPr>
-        <w:spacing w:line="240" w:lineRule="auto"/>
-        <w:rPr>
-          <w:rFonts w:ascii="Century Gothic" w:eastAsia="Century Gothic" w:hAnsi="Century Gothic" w:cs="Century Gothic"/>
-          <w:shd w:val="clear" w:color="auto" w:fill="F1F1F1"/>
-        </w:rPr>
-      </w:pPr>
-      <w:r>
-        <w:rPr>
-          <w:rFonts w:ascii="Century Gothic" w:eastAsia="Century Gothic" w:hAnsi="Century Gothic" w:cs="Century Gothic"/>
-          <w:shd w:val="clear" w:color="auto" w:fill="F1F1F1"/>
-        </w:rPr>
-        <w:t xml:space="preserve">  </w:t>
-      </w:r>
-      <w:r>
-        <w:rPr>
-          <w:rFonts w:ascii="Century Gothic" w:eastAsia="Century Gothic" w:hAnsi="Century Gothic" w:cs="Century Gothic"/>
-          <w:color w:val="0077AA"/>
-          <w:shd w:val="clear" w:color="auto" w:fill="F1F1F1"/>
-        </w:rPr>
-        <w:t>public</w:t>
-      </w:r>
-      <w:r>
-        <w:rPr>
-          <w:rFonts w:ascii="Century Gothic" w:eastAsia="Century Gothic" w:hAnsi="Century Gothic" w:cs="Century Gothic"/>
-          <w:shd w:val="clear" w:color="auto" w:fill="F1F1F1"/>
-        </w:rPr>
-        <w:t xml:space="preserve"> </w:t>
-      </w:r>
-      <w:r>
-        <w:rPr>
-          <w:rFonts w:ascii="Century Gothic" w:eastAsia="Century Gothic" w:hAnsi="Century Gothic" w:cs="Century Gothic"/>
-          <w:color w:val="0077AA"/>
-          <w:shd w:val="clear" w:color="auto" w:fill="F1F1F1"/>
-        </w:rPr>
-        <w:t>static</w:t>
-      </w:r>
-      <w:r>
-        <w:rPr>
-          <w:rFonts w:ascii="Century Gothic" w:eastAsia="Century Gothic" w:hAnsi="Century Gothic" w:cs="Century Gothic"/>
-          <w:shd w:val="clear" w:color="auto" w:fill="F1F1F1"/>
-        </w:rPr>
-        <w:t xml:space="preserve"> </w:t>
-      </w:r>
-      <w:r>
-        <w:rPr>
-          <w:rFonts w:ascii="Century Gothic" w:eastAsia="Century Gothic" w:hAnsi="Century Gothic" w:cs="Century Gothic"/>
-          <w:color w:val="0077AA"/>
-          <w:shd w:val="clear" w:color="auto" w:fill="F1F1F1"/>
-        </w:rPr>
-        <w:t>void</w:t>
-      </w:r>
-      <w:r>
-        <w:rPr>
-          <w:rFonts w:ascii="Century Gothic" w:eastAsia="Century Gothic" w:hAnsi="Century Gothic" w:cs="Century Gothic"/>
-          <w:shd w:val="clear" w:color="auto" w:fill="F1F1F1"/>
-        </w:rPr>
-        <w:t xml:space="preserve"> </w:t>
-      </w:r>
-      <w:r>
-        <w:rPr>
-          <w:rFonts w:ascii="Century Gothic" w:eastAsia="Century Gothic" w:hAnsi="Century Gothic" w:cs="Century Gothic"/>
-          <w:color w:val="DD4A68"/>
-          <w:shd w:val="clear" w:color="auto" w:fill="F1F1F1"/>
-        </w:rPr>
-        <w:t>main</w:t>
-      </w:r>
-      <w:r>
-        <w:rPr>
-          <w:rFonts w:ascii="Century Gothic" w:eastAsia="Century Gothic" w:hAnsi="Century Gothic" w:cs="Century Gothic"/>
-          <w:color w:val="999999"/>
-          <w:shd w:val="clear" w:color="auto" w:fill="F1F1F1"/>
-        </w:rPr>
-        <w:t>(</w:t>
-      </w:r>
-      <w:r>
-        <w:rPr>
-          <w:rFonts w:ascii="Century Gothic" w:eastAsia="Century Gothic" w:hAnsi="Century Gothic" w:cs="Century Gothic"/>
-          <w:color w:val="DD4A68"/>
-          <w:shd w:val="clear" w:color="auto" w:fill="F1F1F1"/>
-        </w:rPr>
-        <w:t>String</w:t>
-      </w:r>
-      <w:r>
-        <w:rPr>
-          <w:rFonts w:ascii="Century Gothic" w:eastAsia="Century Gothic" w:hAnsi="Century Gothic" w:cs="Century Gothic"/>
-          <w:color w:val="999999"/>
-          <w:shd w:val="clear" w:color="auto" w:fill="F1F1F1"/>
-        </w:rPr>
-        <w:t>[]</w:t>
-      </w:r>
-      <w:r>
-        <w:rPr>
-          <w:rFonts w:ascii="Century Gothic" w:eastAsia="Century Gothic" w:hAnsi="Century Gothic" w:cs="Century Gothic"/>
-          <w:shd w:val="clear" w:color="auto" w:fill="F1F1F1"/>
-        </w:rPr>
-        <w:t xml:space="preserve"> </w:t>
-      </w:r>
-      <w:proofErr w:type="spellStart"/>
-      <w:r>
-        <w:rPr>
-          <w:rFonts w:ascii="Century Gothic" w:eastAsia="Century Gothic" w:hAnsi="Century Gothic" w:cs="Century Gothic"/>
-          <w:shd w:val="clear" w:color="auto" w:fill="F1F1F1"/>
-        </w:rPr>
-        <w:t>args</w:t>
-      </w:r>
-      <w:proofErr w:type="spellEnd"/>
-      <w:r>
-        <w:rPr>
-          <w:rFonts w:ascii="Century Gothic" w:eastAsia="Century Gothic" w:hAnsi="Century Gothic" w:cs="Century Gothic"/>
-          <w:color w:val="999999"/>
-          <w:shd w:val="clear" w:color="auto" w:fill="F1F1F1"/>
-        </w:rPr>
-        <w:t>)</w:t>
-      </w:r>
-      <w:r>
-        <w:rPr>
-          <w:rFonts w:ascii="Century Gothic" w:eastAsia="Century Gothic" w:hAnsi="Century Gothic" w:cs="Century Gothic"/>
-          <w:shd w:val="clear" w:color="auto" w:fill="F1F1F1"/>
-        </w:rPr>
-        <w:t xml:space="preserve"> </w:t>
-      </w:r>
-      <w:r>
-        <w:rPr>
-          <w:rFonts w:ascii="Century Gothic" w:eastAsia="Century Gothic" w:hAnsi="Century Gothic" w:cs="Century Gothic"/>
-          <w:color w:val="999999"/>
-          <w:shd w:val="clear" w:color="auto" w:fill="F1F1F1"/>
-        </w:rPr>
-        <w:t>{</w:t>
-      </w:r>
-    </w:p>
-    <w:p>
-      <w:pPr>
-        <w:spacing w:line="240" w:lineRule="auto"/>
-        <w:rPr>
-          <w:rFonts w:ascii="Century Gothic" w:eastAsia="Century Gothic" w:hAnsi="Century Gothic" w:cs="Century Gothic"/>
-          <w:shd w:val="clear" w:color="auto" w:fill="F1F1F1"/>
-        </w:rPr>
-      </w:pPr>
-      <w:r>
-        <w:rPr>
-          <w:rFonts w:ascii="Century Gothic" w:eastAsia="Century Gothic" w:hAnsi="Century Gothic" w:cs="Century Gothic"/>
-          <w:shd w:val="clear" w:color="auto" w:fill="F1F1F1"/>
-        </w:rPr>
-        <w:t xml:space="preserve">    </w:t>
-      </w:r>
-      <w:proofErr w:type="spellStart"/>
-      <w:r>
-        <w:rPr>
-          <w:rFonts w:ascii="Century Gothic" w:eastAsia="Century Gothic" w:hAnsi="Century Gothic" w:cs="Century Gothic"/>
-          <w:color w:val="DD4A68"/>
-          <w:shd w:val="clear" w:color="auto" w:fill="F1F1F1"/>
-        </w:rPr>
-        <w:t>myMethod</w:t>
-      </w:r>
-      <w:proofErr w:type="spellEnd"/>
-      <w:r>
-        <w:rPr>
-          <w:rFonts w:ascii="Century Gothic" w:eastAsia="Century Gothic" w:hAnsi="Century Gothic" w:cs="Century Gothic"/>
-          <w:color w:val="999999"/>
-          <w:shd w:val="clear" w:color="auto" w:fill="F1F1F1"/>
-        </w:rPr>
-        <w:t>(</w:t>
-      </w:r>
-      <w:r>
-        <w:rPr>
-          <w:rFonts w:ascii="Century Gothic" w:eastAsia="Century Gothic" w:hAnsi="Century Gothic" w:cs="Century Gothic"/>
-          <w:color w:val="669900"/>
-          <w:shd w:val="clear" w:color="auto" w:fill="F1F1F1"/>
-        </w:rPr>
-        <w:t>"Brian"</w:t>
-      </w:r>
-      <w:r>
-        <w:rPr>
-          <w:rFonts w:ascii="Century Gothic" w:eastAsia="Century Gothic" w:hAnsi="Century Gothic" w:cs="Century Gothic"/>
-          <w:color w:val="999999"/>
-          <w:shd w:val="clear" w:color="auto" w:fill="F1F1F1"/>
-        </w:rPr>
-        <w:t>,</w:t>
-      </w:r>
-      <w:r>
-        <w:rPr>
-          <w:rFonts w:ascii="Century Gothic" w:eastAsia="Century Gothic" w:hAnsi="Century Gothic" w:cs="Century Gothic"/>
-          <w:shd w:val="clear" w:color="auto" w:fill="F1F1F1"/>
-        </w:rPr>
-        <w:t xml:space="preserve"> </w:t>
-      </w:r>
-      <w:r>
-        <w:rPr>
-          <w:rFonts w:ascii="Century Gothic" w:eastAsia="Century Gothic" w:hAnsi="Century Gothic" w:cs="Century Gothic"/>
-          <w:color w:val="990055"/>
-          <w:shd w:val="clear" w:color="auto" w:fill="F1F1F1"/>
-        </w:rPr>
-        <w:t>11</w:t>
-      </w:r>
-      <w:r>
-        <w:rPr>
-          <w:rFonts w:ascii="Century Gothic" w:eastAsia="Century Gothic" w:hAnsi="Century Gothic" w:cs="Century Gothic"/>
-          <w:color w:val="999999"/>
-          <w:shd w:val="clear" w:color="auto" w:fill="F1F1F1"/>
-        </w:rPr>
-        <w:t>);</w:t>
-      </w:r>
-    </w:p>
-    <w:p>
-      <w:pPr>
-        <w:spacing w:line="240" w:lineRule="auto"/>
-        <w:rPr>
-          <w:rFonts w:ascii="Century Gothic" w:eastAsia="Century Gothic" w:hAnsi="Century Gothic" w:cs="Century Gothic"/>
-          <w:shd w:val="clear" w:color="auto" w:fill="F1F1F1"/>
-        </w:rPr>
-      </w:pPr>
-      <w:r>
-        <w:rPr>
-          <w:rFonts w:ascii="Century Gothic" w:eastAsia="Century Gothic" w:hAnsi="Century Gothic" w:cs="Century Gothic"/>
-          <w:shd w:val="clear" w:color="auto" w:fill="F1F1F1"/>
-        </w:rPr>
-        <w:t xml:space="preserve">    </w:t>
-      </w:r>
-      <w:proofErr w:type="spellStart"/>
-      <w:r>
-        <w:rPr>
-          <w:rFonts w:ascii="Century Gothic" w:eastAsia="Century Gothic" w:hAnsi="Century Gothic" w:cs="Century Gothic"/>
-          <w:color w:val="DD4A68"/>
-          <w:shd w:val="clear" w:color="auto" w:fill="F1F1F1"/>
-        </w:rPr>
-        <w:t>myMethod</w:t>
-      </w:r>
-      <w:proofErr w:type="spellEnd"/>
-      <w:r>
-        <w:rPr>
-          <w:rFonts w:ascii="Century Gothic" w:eastAsia="Century Gothic" w:hAnsi="Century Gothic" w:cs="Century Gothic"/>
-          <w:color w:val="999999"/>
-          <w:shd w:val="clear" w:color="auto" w:fill="F1F1F1"/>
-        </w:rPr>
-        <w:t>(</w:t>
-      </w:r>
-      <w:r>
-        <w:rPr>
-          <w:rFonts w:ascii="Century Gothic" w:eastAsia="Century Gothic" w:hAnsi="Century Gothic" w:cs="Century Gothic"/>
-          <w:color w:val="669900"/>
-          <w:shd w:val="clear" w:color="auto" w:fill="F1F1F1"/>
-        </w:rPr>
-        <w:t>"Johan"</w:t>
-      </w:r>
-      <w:r>
-        <w:rPr>
-          <w:rFonts w:ascii="Century Gothic" w:eastAsia="Century Gothic" w:hAnsi="Century Gothic" w:cs="Century Gothic"/>
-          <w:color w:val="999999"/>
-          <w:shd w:val="clear" w:color="auto" w:fill="F1F1F1"/>
-        </w:rPr>
-        <w:t>,</w:t>
-      </w:r>
-      <w:r>
-        <w:rPr>
-          <w:rFonts w:ascii="Century Gothic" w:eastAsia="Century Gothic" w:hAnsi="Century Gothic" w:cs="Century Gothic"/>
-          <w:shd w:val="clear" w:color="auto" w:fill="F1F1F1"/>
-        </w:rPr>
-        <w:t xml:space="preserve"> </w:t>
-      </w:r>
-      <w:r>
-        <w:rPr>
-          <w:rFonts w:ascii="Century Gothic" w:eastAsia="Century Gothic" w:hAnsi="Century Gothic" w:cs="Century Gothic"/>
-          <w:color w:val="990055"/>
-          <w:shd w:val="clear" w:color="auto" w:fill="F1F1F1"/>
-        </w:rPr>
-        <w:t>12</w:t>
-      </w:r>
-      <w:r>
-        <w:rPr>
-          <w:rFonts w:ascii="Century Gothic" w:eastAsia="Century Gothic" w:hAnsi="Century Gothic" w:cs="Century Gothic"/>
-          <w:color w:val="999999"/>
-          <w:shd w:val="clear" w:color="auto" w:fill="F1F1F1"/>
-        </w:rPr>
-        <w:t>);</w:t>
-      </w:r>
-    </w:p>
-    <w:p>
-      <w:pPr>
-        <w:spacing w:line="240" w:lineRule="auto"/>
-        <w:rPr>
-          <w:rFonts w:ascii="Century Gothic" w:eastAsia="Century Gothic" w:hAnsi="Century Gothic" w:cs="Century Gothic"/>
-          <w:shd w:val="clear" w:color="auto" w:fill="F1F1F1"/>
-        </w:rPr>
-      </w:pPr>
-      <w:r>
-        <w:rPr>
-          <w:rFonts w:ascii="Century Gothic" w:eastAsia="Century Gothic" w:hAnsi="Century Gothic" w:cs="Century Gothic"/>
-          <w:shd w:val="clear" w:color="auto" w:fill="F1F1F1"/>
-        </w:rPr>
-        <w:t xml:space="preserve">    </w:t>
-      </w:r>
-      <w:proofErr w:type="spellStart"/>
-      <w:r>
-        <w:rPr>
-          <w:rFonts w:ascii="Century Gothic" w:eastAsia="Century Gothic" w:hAnsi="Century Gothic" w:cs="Century Gothic"/>
-          <w:color w:val="DD4A68"/>
-          <w:shd w:val="clear" w:color="auto" w:fill="F1F1F1"/>
-        </w:rPr>
-        <w:t>myMethod</w:t>
-      </w:r>
-      <w:proofErr w:type="spellEnd"/>
-      <w:r>
-        <w:rPr>
-          <w:rFonts w:ascii="Century Gothic" w:eastAsia="Century Gothic" w:hAnsi="Century Gothic" w:cs="Century Gothic"/>
-          <w:color w:val="999999"/>
-          <w:shd w:val="clear" w:color="auto" w:fill="F1F1F1"/>
-        </w:rPr>
-        <w:t>(</w:t>
-      </w:r>
-      <w:r>
-        <w:rPr>
-          <w:rFonts w:ascii="Century Gothic" w:eastAsia="Century Gothic" w:hAnsi="Century Gothic" w:cs="Century Gothic"/>
-          <w:color w:val="669900"/>
-          <w:shd w:val="clear" w:color="auto" w:fill="F1F1F1"/>
-        </w:rPr>
-        <w:t>"Lizbeth"</w:t>
-      </w:r>
-      <w:r>
-        <w:rPr>
-          <w:rFonts w:ascii="Century Gothic" w:eastAsia="Century Gothic" w:hAnsi="Century Gothic" w:cs="Century Gothic"/>
-          <w:color w:val="999999"/>
-          <w:shd w:val="clear" w:color="auto" w:fill="F1F1F1"/>
-        </w:rPr>
-        <w:t>,</w:t>
-      </w:r>
-      <w:r>
-        <w:rPr>
-          <w:rFonts w:ascii="Century Gothic" w:eastAsia="Century Gothic" w:hAnsi="Century Gothic" w:cs="Century Gothic"/>
-          <w:shd w:val="clear" w:color="auto" w:fill="F1F1F1"/>
-        </w:rPr>
-        <w:t xml:space="preserve"> </w:t>
-      </w:r>
-      <w:r>
-        <w:rPr>
-          <w:rFonts w:ascii="Century Gothic" w:eastAsia="Century Gothic" w:hAnsi="Century Gothic" w:cs="Century Gothic"/>
-          <w:color w:val="990055"/>
-          <w:shd w:val="clear" w:color="auto" w:fill="F1F1F1"/>
-        </w:rPr>
-        <w:t>11</w:t>
-      </w:r>
-      <w:r>
-        <w:rPr>
-          <w:rFonts w:ascii="Century Gothic" w:eastAsia="Century Gothic" w:hAnsi="Century Gothic" w:cs="Century Gothic"/>
-          <w:color w:val="999999"/>
-          <w:shd w:val="clear" w:color="auto" w:fill="F1F1F1"/>
-        </w:rPr>
-        <w:t>);</w:t>
-      </w:r>
-    </w:p>
-    <w:p>
-      <w:pPr>
-        <w:spacing w:line="240" w:lineRule="auto"/>
-        <w:rPr>
-          <w:rFonts w:ascii="Century Gothic" w:eastAsia="Century Gothic" w:hAnsi="Century Gothic" w:cs="Century Gothic"/>
-          <w:shd w:val="clear" w:color="auto" w:fill="F1F1F1"/>
-        </w:rPr>
-      </w:pPr>
-      <w:r>
-        <w:rPr>
-          <w:rFonts w:ascii="Century Gothic" w:eastAsia="Century Gothic" w:hAnsi="Century Gothic" w:cs="Century Gothic"/>
-          <w:shd w:val="clear" w:color="auto" w:fill="F1F1F1"/>
-        </w:rPr>
-        <w:t xml:space="preserve">  </w:t>
-      </w:r>
-      <w:r>
-        <w:rPr>
-          <w:rFonts w:ascii="Century Gothic" w:eastAsia="Century Gothic" w:hAnsi="Century Gothic" w:cs="Century Gothic"/>
-          <w:color w:val="999999"/>
-          <w:shd w:val="clear" w:color="auto" w:fill="F1F1F1"/>
-        </w:rPr>
-        <w:t>}</w:t>
-      </w:r>
-    </w:p>
-    <w:p>
-      <w:pPr>
-        <w:spacing w:line="240" w:lineRule="auto"/>
-        <w:rPr>
-          <w:rFonts w:ascii="Century Gothic" w:eastAsia="Century Gothic" w:hAnsi="Century Gothic" w:cs="Century Gothic"/>
-          <w:shd w:val="clear" w:color="auto" w:fill="F1F1F1"/>
-        </w:rPr>
-      </w:pPr>
-      <w:r>
-        <w:rPr>
-          <w:rFonts w:ascii="Century Gothic" w:eastAsia="Century Gothic" w:hAnsi="Century Gothic" w:cs="Century Gothic"/>
-          <w:color w:val="999999"/>
-          <w:shd w:val="clear" w:color="auto" w:fill="F1F1F1"/>
-        </w:rPr>
-        <w:t>}</w:t>
-      </w:r>
-    </w:p>
-    <w:p>
-      <w:pPr>
-        <w:spacing w:line="240" w:lineRule="auto"/>
-        <w:rPr>
-          <w:rFonts w:ascii="Century Gothic" w:eastAsia="Century Gothic" w:hAnsi="Century Gothic" w:cs="Century Gothic"/>
-          <w:shd w:val="clear" w:color="auto" w:fill="F1F1F1"/>
-        </w:rPr>
-      </w:pPr>
-    </w:p>
-    <w:p>
-      <w:pPr>
-        <w:spacing w:line="240" w:lineRule="auto"/>
-        <w:rPr>
-          <w:rFonts w:ascii="Century Gothic" w:eastAsia="Century Gothic" w:hAnsi="Century Gothic" w:cs="Century Gothic"/>
-          <w:shd w:val="clear" w:color="auto" w:fill="F1F1F1"/>
-        </w:rPr>
-      </w:pPr>
-      <w:r>
+        <w:t>// Lizbeth is 11</w:t>
+      </w:r>
+    </w:p>
+    <w:p>
+      <w:pPr>
+        <w:spacing w:line="240" w:lineRule="auto"/>
         <w:rPr>
           <w:rFonts w:ascii="Century Gothic" w:eastAsia="Century Gothic" w:hAnsi="Century Gothic" w:cs="Century Gothic"/>
           <w:color w:val="708090"/>
           <w:shd w:val="clear" w:color="auto" w:fill="F1F1F1"/>
         </w:rPr>
-        <w:t>// Brian is 11</w:t>
-      </w:r>
-    </w:p>
-    <w:p>
-      <w:pPr>
-        <w:spacing w:line="240" w:lineRule="auto"/>
-        <w:rPr>
-          <w:rFonts w:ascii="Century Gothic" w:eastAsia="Century Gothic" w:hAnsi="Century Gothic" w:cs="Century Gothic"/>
-          <w:shd w:val="clear" w:color="auto" w:fill="F1F1F1"/>
-        </w:rPr>
-      </w:pPr>
-      <w:r>
-        <w:rPr>
-          <w:rFonts w:ascii="Century Gothic" w:eastAsia="Century Gothic" w:hAnsi="Century Gothic" w:cs="Century Gothic"/>
-          <w:color w:val="708090"/>
-          <w:shd w:val="clear" w:color="auto" w:fill="F1F1F1"/>
-        </w:rPr>
-        <w:t>// Johan is 12</w:t>
-      </w:r>
-    </w:p>
-    <w:p>
-      <w:pPr>
-        <w:spacing w:line="240" w:lineRule="auto"/>
-        <w:rPr>
-          <w:rFonts w:ascii="Century Gothic" w:eastAsia="Century Gothic" w:hAnsi="Century Gothic" w:cs="Century Gothic"/>
-          <w:color w:val="708090"/>
-          <w:shd w:val="clear" w:color="auto" w:fill="F1F1F1"/>
-        </w:rPr>
-      </w:pPr>
-      <w:r>
-        <w:rPr>
-          <w:rFonts w:ascii="Century Gothic" w:eastAsia="Century Gothic" w:hAnsi="Century Gothic" w:cs="Century Gothic"/>
-          <w:color w:val="708090"/>
-          <w:shd w:val="clear" w:color="auto" w:fill="F1F1F1"/>
-        </w:rPr>
-        <w:t>// Lizbeth is 11</w:t>
-      </w:r>
-    </w:p>
-    <w:p>
-      <w:pPr>
-        <w:spacing w:line="240" w:lineRule="auto"/>
-        <w:rPr>
-          <w:rFonts w:ascii="Century Gothic" w:eastAsia="Century Gothic" w:hAnsi="Century Gothic" w:cs="Century Gothic"/>
-          <w:color w:val="708090"/>
-          <w:shd w:val="clear" w:color="auto" w:fill="F1F1F1"/>
-        </w:rPr>
       </w:pPr>
     </w:p>
     <w:p>
@@ -3278,7 +3306,7 @@
         </w:rPr>
       </w:pPr>
       <w:r>
-        <w:pict w14:anchorId="69AEE37B">
+        <w:pict w14:anchorId="2CA36FF7">
           <v:rect id="_x0000_i1030" style="width:0;height:1.5pt" o:hralign="center" o:hrstd="t" o:hr="t" fillcolor="#a0a0a0" stroked="f"/>
         </w:pict>
       </w:r>
@@ -3524,7 +3552,7 @@
         </w:rPr>
       </w:pPr>
       <w:r>
-        <w:pict w14:anchorId="63AF1D92">
+        <w:pict w14:anchorId="0F56B061">
           <v:rect id="_x0000_i1031" style="width:0;height:1.5pt" o:hralign="center" o:hrstd="t" o:hr="t" fillcolor="#a0a0a0" stroked="f"/>
         </w:pict>
       </w:r>
@@ -3643,6 +3671,7 @@
         <w:rPr>
           <w:rFonts w:ascii="Century Gothic" w:eastAsia="Century Gothic" w:hAnsi="Century Gothic" w:cs="Century Gothic"/>
         </w:rPr>
+        <w:lastRenderedPageBreak/>
         <w:t xml:space="preserve">  </w:t>
       </w:r>
       <w:proofErr w:type="spellStart"/>
@@ -3769,7 +3798,7 @@
         </w:rPr>
       </w:pPr>
       <w:r>
-        <w:pict w14:anchorId="5F281F75">
+        <w:pict w14:anchorId="423BF1EC">
           <v:rect id="_x0000_i1032" style="width:0;height:1.5pt" o:hralign="center" o:hrstd="t" o:hr="t" fillcolor="#a0a0a0" stroked="f"/>
         </w:pict>
       </w:r>
@@ -3819,7 +3848,7 @@
         </w:rPr>
       </w:pPr>
       <w:r>
-        <w:pict w14:anchorId="303939B5">
+        <w:pict w14:anchorId="20297C3B">
           <v:rect id="_x0000_i1033" style="width:0;height:1.5pt" o:hralign="center" o:hrstd="t" o:hr="t" fillcolor="#a0a0a0" stroked="f"/>
         </w:pict>
       </w:r>
@@ -3853,19 +3882,19 @@
         <w:rPr>
           <w:rFonts w:ascii="Century Gothic" w:eastAsia="Century Gothic" w:hAnsi="Century Gothic" w:cs="Century Gothic"/>
         </w:rPr>
-        <w:t>Share your code with your group and see if they can predict the output.   Quiz each other locating these parts of the code: function, method, parameter, argument.</w:t>
-      </w:r>
-    </w:p>
-    <w:p>
-      <w:pPr>
-        <w:spacing w:line="240" w:lineRule="auto"/>
-        <w:rPr>
-          <w:rFonts w:ascii="Century Gothic" w:eastAsia="Century Gothic" w:hAnsi="Century Gothic" w:cs="Century Gothic"/>
-          <w:color w:val="333333"/>
-        </w:rPr>
-      </w:pPr>
-      <w:r>
-        <w:pict w14:anchorId="48439E44">
+        <w:t>Share your code with your group and see if they can predict the output.   Quiz each other locating these parts of the code: method, parameter, argument.</w:t>
+      </w:r>
+    </w:p>
+    <w:p>
+      <w:pPr>
+        <w:spacing w:line="240" w:lineRule="auto"/>
+        <w:rPr>
+          <w:rFonts w:ascii="Century Gothic" w:eastAsia="Century Gothic" w:hAnsi="Century Gothic" w:cs="Century Gothic"/>
+          <w:color w:val="333333"/>
+        </w:rPr>
+      </w:pPr>
+      <w:r>
+        <w:pict w14:anchorId="3E487A18">
           <v:rect id="_x0000_i1034" style="width:0;height:1.5pt" o:hralign="center" o:hrstd="t" o:hr="t" fillcolor="#a0a0a0" stroked="f"/>
         </w:pict>
       </w:r>
@@ -4018,7 +4047,7 @@
         </w:rPr>
       </w:pPr>
       <w:r>
-        <w:pict w14:anchorId="45D60DCD">
+        <w:pict w14:anchorId="3FD705D2">
           <v:rect id="_x0000_i1035" style="width:0;height:1.5pt" o:hralign="center" o:hrstd="t" o:hr="t" fillcolor="#a0a0a0" stroked="f"/>
         </w:pict>
       </w:r>
@@ -4241,15 +4270,7 @@
           <w:rFonts w:ascii="Century Gothic" w:eastAsia="Century Gothic" w:hAnsi="Century Gothic" w:cs="Century Gothic"/>
           <w:color w:val="333333"/>
         </w:rPr>
-        <w:t xml:space="preserve">/limited distractions/preview/frontload </w:t>
-      </w:r>
-      <w:r>
-        <w:rPr>
-          <w:rFonts w:ascii="Century Gothic" w:eastAsia="Century Gothic" w:hAnsi="Century Gothic" w:cs="Century Gothic"/>
-          <w:color w:val="333333"/>
-        </w:rPr>
-        <w:lastRenderedPageBreak/>
-        <w:t>vocabulary/</w:t>
+        <w:t>/limited distractions/preview/frontload vocabulary/</w:t>
       </w:r>
       <w:r>
         <w:rPr>
@@ -4315,17 +4336,8 @@
           <w:color w:val="333333"/>
         </w:rPr>
       </w:pPr>
-    </w:p>
-    <w:p>
-      <w:pPr>
-        <w:shd w:val="clear" w:color="auto" w:fill="FFFFFF"/>
-        <w:spacing w:line="240" w:lineRule="auto"/>
-        <w:rPr>
-          <w:rFonts w:ascii="Century Gothic" w:eastAsia="Century Gothic" w:hAnsi="Century Gothic" w:cs="Century Gothic"/>
-          <w:b/>
-          <w:color w:val="333333"/>
-        </w:rPr>
-      </w:pPr>
+      <w:bookmarkStart w:id="0" w:name="_GoBack"/>
+      <w:bookmarkEnd w:id="0"/>
       <w:r>
         <w:br w:type="page"/>
       </w:r>
@@ -4372,7 +4384,7 @@
         </w:rPr>
       </w:pPr>
       <w:r>
-        <w:pict w14:anchorId="09CA8CC1">
+        <w:pict w14:anchorId="01532A95">
           <v:rect id="_x0000_i1036" style="width:0;height:1.5pt" o:hralign="center" o:hrstd="t" o:hr="t" fillcolor="#a0a0a0" stroked="f"/>
         </w:pict>
       </w:r>
@@ -4711,7 +4723,7 @@
         </w:rPr>
       </w:pPr>
       <w:r>
-        <w:pict w14:anchorId="55D2AF47">
+        <w:pict w14:anchorId="74D87BCA">
           <v:rect id="_x0000_i1037" style="width:0;height:1.5pt" o:hralign="center" o:hrstd="t" o:hr="t" fillcolor="#a0a0a0" stroked="f"/>
         </w:pict>
       </w:r>
@@ -5126,7 +5138,7 @@
         </w:rPr>
       </w:pPr>
       <w:r>
-        <w:pict w14:anchorId="3F18AB31">
+        <w:pict w14:anchorId="238FA047">
           <v:rect id="_x0000_i1038" style="width:0;height:1.5pt" o:hralign="center" o:hrstd="t" o:hr="t" fillcolor="#a0a0a0" stroked="f"/>
         </w:pict>
       </w:r>
@@ -5173,9 +5185,9 @@
 <file path=word/numbering.xml><?xml version="1.0" encoding="utf-8"?>
 <w:numbering xmlns:wpc="http://schemas.microsoft.com/office/word/2010/wordprocessingCanvas" xmlns:mo="http://schemas.microsoft.com/office/mac/office/2008/main" xmlns:mc="http://schemas.openxmlformats.org/markup-compatibility/2006" xmlns:mv="urn:schemas-microsoft-com:mac:vml" xmlns:o="urn:schemas-microsoft-com:office:office" xmlns:r="http://schemas.openxmlformats.org/officeDocument/2006/relationships" xmlns:m="http://schemas.openxmlformats.org/officeDocument/2006/math" xmlns:v="urn:schemas-microsoft-com:vml" xmlns:wp14="http://schemas.microsoft.com/office/word/2010/wordprocessingDrawing" xmlns:wp="http://schemas.openxmlformats.org/drawingml/2006/wordprocessingDrawing" xmlns:w10="urn:schemas-microsoft-com:office:word" xmlns:w="http://schemas.openxmlformats.org/wordprocessingml/2006/main" xmlns:w14="http://schemas.microsoft.com/office/word/2010/wordml" xmlns:w15="http://schemas.microsoft.com/office/word/2012/wordml" xmlns:wpg="http://schemas.microsoft.com/office/word/2010/wordprocessingGroup" xmlns:wpi="http://schemas.microsoft.com/office/word/2010/wordprocessingInk" xmlns:wne="http://schemas.microsoft.com/office/word/2006/wordml" xmlns:wps="http://schemas.microsoft.com/office/word/2010/wordprocessingShape" mc:Ignorable="w14 w15 wp14">
   <w:abstractNum w:abstractNumId="0">
-    <w:nsid w:val="0F61305C"/>
+    <w:nsid w:val="06DC5378"/>
     <w:multiLevelType w:val="multilevel"/>
-    <w:tmpl w:val="DBF29162"/>
+    <w:tmpl w:val="CBBED4EE"/>
     <w:lvl w:ilvl="0">
       <w:start w:val="1"/>
       <w:numFmt w:val="bullet"/>
@@ -5286,13 +5298,13 @@
     </w:lvl>
   </w:abstractNum>
   <w:abstractNum w:abstractNumId="1">
-    <w:nsid w:val="105C53F8"/>
+    <w:nsid w:val="223E644E"/>
     <w:multiLevelType w:val="multilevel"/>
-    <w:tmpl w:val="19DC77C4"/>
+    <w:tmpl w:val="9A0C2660"/>
     <w:lvl w:ilvl="0">
       <w:start w:val="1"/>
-      <w:numFmt w:val="bullet"/>
-      <w:lvlText w:val="➢"/>
+      <w:numFmt w:val="decimal"/>
+      <w:lvlText w:val="%1."/>
       <w:lvlJc w:val="left"/>
       <w:pPr>
         <w:ind w:left="720" w:hanging="360"/>
@@ -5303,8 +5315,8 @@
     </w:lvl>
     <w:lvl w:ilvl="1">
       <w:start w:val="1"/>
-      <w:numFmt w:val="bullet"/>
-      <w:lvlText w:val="○"/>
+      <w:numFmt w:val="lowerLetter"/>
+      <w:lvlText w:val="%2."/>
       <w:lvlJc w:val="left"/>
       <w:pPr>
         <w:ind w:left="1440" w:hanging="360"/>
@@ -5315,9 +5327,9 @@
     </w:lvl>
     <w:lvl w:ilvl="2">
       <w:start w:val="1"/>
-      <w:numFmt w:val="bullet"/>
-      <w:lvlText w:val="■"/>
-      <w:lvlJc w:val="left"/>
+      <w:numFmt w:val="lowerRoman"/>
+      <w:lvlText w:val="%3."/>
+      <w:lvlJc w:val="right"/>
       <w:pPr>
         <w:ind w:left="2160" w:hanging="360"/>
       </w:pPr>
@@ -5327,8 +5339,8 @@
     </w:lvl>
     <w:lvl w:ilvl="3">
       <w:start w:val="1"/>
-      <w:numFmt w:val="bullet"/>
-      <w:lvlText w:val="●"/>
+      <w:numFmt w:val="decimal"/>
+      <w:lvlText w:val="%4."/>
       <w:lvlJc w:val="left"/>
       <w:pPr>
         <w:ind w:left="2880" w:hanging="360"/>
@@ -5339,8 +5351,8 @@
     </w:lvl>
     <w:lvl w:ilvl="4">
       <w:start w:val="1"/>
-      <w:numFmt w:val="bullet"/>
-      <w:lvlText w:val="○"/>
+      <w:numFmt w:val="lowerLetter"/>
+      <w:lvlText w:val="%5."/>
       <w:lvlJc w:val="left"/>
       <w:pPr>
         <w:ind w:left="3600" w:hanging="360"/>
@@ -5351,9 +5363,9 @@
     </w:lvl>
     <w:lvl w:ilvl="5">
       <w:start w:val="1"/>
-      <w:numFmt w:val="bullet"/>
-      <w:lvlText w:val="■"/>
-      <w:lvlJc w:val="left"/>
+      <w:numFmt w:val="lowerRoman"/>
+      <w:lvlText w:val="%6."/>
+      <w:lvlJc w:val="right"/>
       <w:pPr>
         <w:ind w:left="4320" w:hanging="360"/>
       </w:pPr>
@@ -5363,8 +5375,8 @@
     </w:lvl>
     <w:lvl w:ilvl="6">
       <w:start w:val="1"/>
-      <w:numFmt w:val="bullet"/>
-      <w:lvlText w:val="●"/>
+      <w:numFmt w:val="decimal"/>
+      <w:lvlText w:val="%7."/>
       <w:lvlJc w:val="left"/>
       <w:pPr>
         <w:ind w:left="5040" w:hanging="360"/>
@@ -5375,8 +5387,8 @@
     </w:lvl>
     <w:lvl w:ilvl="7">
       <w:start w:val="1"/>
-      <w:numFmt w:val="bullet"/>
-      <w:lvlText w:val="○"/>
+      <w:numFmt w:val="lowerLetter"/>
+      <w:lvlText w:val="%8."/>
       <w:lvlJc w:val="left"/>
       <w:pPr>
         <w:ind w:left="5760" w:hanging="360"/>
@@ -5387,9 +5399,9 @@
     </w:lvl>
     <w:lvl w:ilvl="8">
       <w:start w:val="1"/>
-      <w:numFmt w:val="bullet"/>
-      <w:lvlText w:val="■"/>
-      <w:lvlJc w:val="left"/>
+      <w:numFmt w:val="lowerRoman"/>
+      <w:lvlText w:val="%9."/>
+      <w:lvlJc w:val="right"/>
       <w:pPr>
         <w:ind w:left="6480" w:hanging="360"/>
       </w:pPr>
@@ -5399,122 +5411,9 @@
     </w:lvl>
   </w:abstractNum>
   <w:abstractNum w:abstractNumId="2">
-    <w:nsid w:val="15AF03C3"/>
+    <w:nsid w:val="443D13D2"/>
     <w:multiLevelType w:val="multilevel"/>
-    <w:tmpl w:val="0130E204"/>
-    <w:lvl w:ilvl="0">
-      <w:start w:val="1"/>
-      <w:numFmt w:val="bullet"/>
-      <w:lvlText w:val="●"/>
-      <w:lvlJc w:val="left"/>
-      <w:pPr>
-        <w:ind w:left="720" w:hanging="360"/>
-      </w:pPr>
-      <w:rPr>
-        <w:u w:val="none"/>
-      </w:rPr>
-    </w:lvl>
-    <w:lvl w:ilvl="1">
-      <w:start w:val="1"/>
-      <w:numFmt w:val="bullet"/>
-      <w:lvlText w:val="●"/>
-      <w:lvlJc w:val="left"/>
-      <w:pPr>
-        <w:ind w:left="1440" w:hanging="360"/>
-      </w:pPr>
-      <w:rPr>
-        <w:u w:val="none"/>
-      </w:rPr>
-    </w:lvl>
-    <w:lvl w:ilvl="2">
-      <w:start w:val="1"/>
-      <w:numFmt w:val="bullet"/>
-      <w:lvlText w:val="●"/>
-      <w:lvlJc w:val="left"/>
-      <w:pPr>
-        <w:ind w:left="2160" w:hanging="360"/>
-      </w:pPr>
-      <w:rPr>
-        <w:u w:val="none"/>
-      </w:rPr>
-    </w:lvl>
-    <w:lvl w:ilvl="3">
-      <w:start w:val="1"/>
-      <w:numFmt w:val="bullet"/>
-      <w:lvlText w:val="●"/>
-      <w:lvlJc w:val="left"/>
-      <w:pPr>
-        <w:ind w:left="2880" w:hanging="360"/>
-      </w:pPr>
-      <w:rPr>
-        <w:u w:val="none"/>
-      </w:rPr>
-    </w:lvl>
-    <w:lvl w:ilvl="4">
-      <w:start w:val="1"/>
-      <w:numFmt w:val="bullet"/>
-      <w:lvlText w:val="●"/>
-      <w:lvlJc w:val="left"/>
-      <w:pPr>
-        <w:ind w:left="3600" w:hanging="360"/>
-      </w:pPr>
-      <w:rPr>
-        <w:u w:val="none"/>
-      </w:rPr>
-    </w:lvl>
-    <w:lvl w:ilvl="5">
-      <w:start w:val="1"/>
-      <w:numFmt w:val="bullet"/>
-      <w:lvlText w:val="●"/>
-      <w:lvlJc w:val="left"/>
-      <w:pPr>
-        <w:ind w:left="4320" w:hanging="360"/>
-      </w:pPr>
-      <w:rPr>
-        <w:u w:val="none"/>
-      </w:rPr>
-    </w:lvl>
-    <w:lvl w:ilvl="6">
-      <w:start w:val="1"/>
-      <w:numFmt w:val="bullet"/>
-      <w:lvlText w:val="●"/>
-      <w:lvlJc w:val="left"/>
-      <w:pPr>
-        <w:ind w:left="5040" w:hanging="360"/>
-      </w:pPr>
-      <w:rPr>
-        <w:u w:val="none"/>
-      </w:rPr>
-    </w:lvl>
-    <w:lvl w:ilvl="7">
-      <w:start w:val="1"/>
-      <w:numFmt w:val="bullet"/>
-      <w:lvlText w:val="●"/>
-      <w:lvlJc w:val="left"/>
-      <w:pPr>
-        <w:ind w:left="5760" w:hanging="360"/>
-      </w:pPr>
-      <w:rPr>
-        <w:u w:val="none"/>
-      </w:rPr>
-    </w:lvl>
-    <w:lvl w:ilvl="8">
-      <w:start w:val="1"/>
-      <w:numFmt w:val="bullet"/>
-      <w:lvlText w:val="●"/>
-      <w:lvlJc w:val="left"/>
-      <w:pPr>
-        <w:ind w:left="6480" w:hanging="360"/>
-      </w:pPr>
-      <w:rPr>
-        <w:u w:val="none"/>
-      </w:rPr>
-    </w:lvl>
-  </w:abstractNum>
-  <w:abstractNum w:abstractNumId="3">
-    <w:nsid w:val="26B36D6C"/>
-    <w:multiLevelType w:val="multilevel"/>
-    <w:tmpl w:val="2408BF2C"/>
+    <w:tmpl w:val="210289EE"/>
     <w:lvl w:ilvl="0">
       <w:start w:val="1"/>
       <w:numFmt w:val="bullet"/>
@@ -5627,10 +5526,123 @@
       </w:rPr>
     </w:lvl>
   </w:abstractNum>
+  <w:abstractNum w:abstractNumId="3">
+    <w:nsid w:val="47263481"/>
+    <w:multiLevelType w:val="multilevel"/>
+    <w:tmpl w:val="DFCC2D56"/>
+    <w:lvl w:ilvl="0">
+      <w:start w:val="1"/>
+      <w:numFmt w:val="bullet"/>
+      <w:lvlText w:val="●"/>
+      <w:lvlJc w:val="left"/>
+      <w:pPr>
+        <w:ind w:left="720" w:hanging="360"/>
+      </w:pPr>
+      <w:rPr>
+        <w:u w:val="none"/>
+      </w:rPr>
+    </w:lvl>
+    <w:lvl w:ilvl="1">
+      <w:start w:val="1"/>
+      <w:numFmt w:val="bullet"/>
+      <w:lvlText w:val="●"/>
+      <w:lvlJc w:val="left"/>
+      <w:pPr>
+        <w:ind w:left="1440" w:hanging="360"/>
+      </w:pPr>
+      <w:rPr>
+        <w:u w:val="none"/>
+      </w:rPr>
+    </w:lvl>
+    <w:lvl w:ilvl="2">
+      <w:start w:val="1"/>
+      <w:numFmt w:val="bullet"/>
+      <w:lvlText w:val="●"/>
+      <w:lvlJc w:val="left"/>
+      <w:pPr>
+        <w:ind w:left="2160" w:hanging="360"/>
+      </w:pPr>
+      <w:rPr>
+        <w:u w:val="none"/>
+      </w:rPr>
+    </w:lvl>
+    <w:lvl w:ilvl="3">
+      <w:start w:val="1"/>
+      <w:numFmt w:val="bullet"/>
+      <w:lvlText w:val="●"/>
+      <w:lvlJc w:val="left"/>
+      <w:pPr>
+        <w:ind w:left="2880" w:hanging="360"/>
+      </w:pPr>
+      <w:rPr>
+        <w:u w:val="none"/>
+      </w:rPr>
+    </w:lvl>
+    <w:lvl w:ilvl="4">
+      <w:start w:val="1"/>
+      <w:numFmt w:val="bullet"/>
+      <w:lvlText w:val="●"/>
+      <w:lvlJc w:val="left"/>
+      <w:pPr>
+        <w:ind w:left="3600" w:hanging="360"/>
+      </w:pPr>
+      <w:rPr>
+        <w:u w:val="none"/>
+      </w:rPr>
+    </w:lvl>
+    <w:lvl w:ilvl="5">
+      <w:start w:val="1"/>
+      <w:numFmt w:val="bullet"/>
+      <w:lvlText w:val="●"/>
+      <w:lvlJc w:val="left"/>
+      <w:pPr>
+        <w:ind w:left="4320" w:hanging="360"/>
+      </w:pPr>
+      <w:rPr>
+        <w:u w:val="none"/>
+      </w:rPr>
+    </w:lvl>
+    <w:lvl w:ilvl="6">
+      <w:start w:val="1"/>
+      <w:numFmt w:val="bullet"/>
+      <w:lvlText w:val="●"/>
+      <w:lvlJc w:val="left"/>
+      <w:pPr>
+        <w:ind w:left="5040" w:hanging="360"/>
+      </w:pPr>
+      <w:rPr>
+        <w:u w:val="none"/>
+      </w:rPr>
+    </w:lvl>
+    <w:lvl w:ilvl="7">
+      <w:start w:val="1"/>
+      <w:numFmt w:val="bullet"/>
+      <w:lvlText w:val="●"/>
+      <w:lvlJc w:val="left"/>
+      <w:pPr>
+        <w:ind w:left="5760" w:hanging="360"/>
+      </w:pPr>
+      <w:rPr>
+        <w:u w:val="none"/>
+      </w:rPr>
+    </w:lvl>
+    <w:lvl w:ilvl="8">
+      <w:start w:val="1"/>
+      <w:numFmt w:val="bullet"/>
+      <w:lvlText w:val="●"/>
+      <w:lvlJc w:val="left"/>
+      <w:pPr>
+        <w:ind w:left="6480" w:hanging="360"/>
+      </w:pPr>
+      <w:rPr>
+        <w:u w:val="none"/>
+      </w:rPr>
+    </w:lvl>
+  </w:abstractNum>
   <w:abstractNum w:abstractNumId="4">
-    <w:nsid w:val="30FD0BEC"/>
+    <w:nsid w:val="5ABC153E"/>
     <w:multiLevelType w:val="multilevel"/>
-    <w:tmpl w:val="F9CC9BBE"/>
+    <w:tmpl w:val="3BA47A9C"/>
     <w:lvl w:ilvl="0">
       <w:start w:val="1"/>
       <w:numFmt w:val="decimal"/>
@@ -5741,13 +5753,13 @@
     </w:lvl>
   </w:abstractNum>
   <w:abstractNum w:abstractNumId="5">
-    <w:nsid w:val="613D1A85"/>
+    <w:nsid w:val="77B70B3C"/>
     <w:multiLevelType w:val="multilevel"/>
-    <w:tmpl w:val="332C98A2"/>
+    <w:tmpl w:val="575A6A40"/>
     <w:lvl w:ilvl="0">
       <w:start w:val="1"/>
-      <w:numFmt w:val="decimal"/>
-      <w:lvlText w:val="%1."/>
+      <w:numFmt w:val="bullet"/>
+      <w:lvlText w:val="➢"/>
       <w:lvlJc w:val="left"/>
       <w:pPr>
         <w:ind w:left="720" w:hanging="360"/>
@@ -5758,8 +5770,8 @@
     </w:lvl>
     <w:lvl w:ilvl="1">
       <w:start w:val="1"/>
-      <w:numFmt w:val="lowerLetter"/>
-      <w:lvlText w:val="%2."/>
+      <w:numFmt w:val="bullet"/>
+      <w:lvlText w:val="○"/>
       <w:lvlJc w:val="left"/>
       <w:pPr>
         <w:ind w:left="1440" w:hanging="360"/>
@@ -5770,9 +5782,9 @@
     </w:lvl>
     <w:lvl w:ilvl="2">
       <w:start w:val="1"/>
-      <w:numFmt w:val="lowerRoman"/>
-      <w:lvlText w:val="%3."/>
-      <w:lvlJc w:val="right"/>
+      <w:numFmt w:val="bullet"/>
+      <w:lvlText w:val="■"/>
+      <w:lvlJc w:val="left"/>
       <w:pPr>
         <w:ind w:left="2160" w:hanging="360"/>
       </w:pPr>
@@ -5782,8 +5794,8 @@
     </w:lvl>
     <w:lvl w:ilvl="3">
       <w:start w:val="1"/>
-      <w:numFmt w:val="decimal"/>
-      <w:lvlText w:val="%4."/>
+      <w:numFmt w:val="bullet"/>
+      <w:lvlText w:val="●"/>
       <w:lvlJc w:val="left"/>
       <w:pPr>
         <w:ind w:left="2880" w:hanging="360"/>
@@ -5794,8 +5806,8 @@
     </w:lvl>
     <w:lvl w:ilvl="4">
       <w:start w:val="1"/>
-      <w:numFmt w:val="lowerLetter"/>
-      <w:lvlText w:val="%5."/>
+      <w:numFmt w:val="bullet"/>
+      <w:lvlText w:val="○"/>
       <w:lvlJc w:val="left"/>
       <w:pPr>
         <w:ind w:left="3600" w:hanging="360"/>
@@ -5806,9 +5818,9 @@
     </w:lvl>
     <w:lvl w:ilvl="5">
       <w:start w:val="1"/>
-      <w:numFmt w:val="lowerRoman"/>
-      <w:lvlText w:val="%6."/>
-      <w:lvlJc w:val="right"/>
+      <w:numFmt w:val="bullet"/>
+      <w:lvlText w:val="■"/>
+      <w:lvlJc w:val="left"/>
       <w:pPr>
         <w:ind w:left="4320" w:hanging="360"/>
       </w:pPr>
@@ -5818,8 +5830,8 @@
     </w:lvl>
     <w:lvl w:ilvl="6">
       <w:start w:val="1"/>
-      <w:numFmt w:val="decimal"/>
-      <w:lvlText w:val="%7."/>
+      <w:numFmt w:val="bullet"/>
+      <w:lvlText w:val="●"/>
       <w:lvlJc w:val="left"/>
       <w:pPr>
         <w:ind w:left="5040" w:hanging="360"/>
@@ -5830,8 +5842,8 @@
     </w:lvl>
     <w:lvl w:ilvl="7">
       <w:start w:val="1"/>
-      <w:numFmt w:val="lowerLetter"/>
-      <w:lvlText w:val="%8."/>
+      <w:numFmt w:val="bullet"/>
+      <w:lvlText w:val="○"/>
       <w:lvlJc w:val="left"/>
       <w:pPr>
         <w:ind w:left="5760" w:hanging="360"/>
@@ -5842,9 +5854,9 @@
     </w:lvl>
     <w:lvl w:ilvl="8">
       <w:start w:val="1"/>
-      <w:numFmt w:val="lowerRoman"/>
-      <w:lvlText w:val="%9."/>
-      <w:lvlJc w:val="right"/>
+      <w:numFmt w:val="bullet"/>
+      <w:lvlText w:val="■"/>
+      <w:lvlJc w:val="left"/>
       <w:pPr>
         <w:ind w:left="6480" w:hanging="360"/>
       </w:pPr>
@@ -5854,22 +5866,22 @@
     </w:lvl>
   </w:abstractNum>
   <w:num w:numId="1">
+    <w:abstractNumId w:val="5"/>
+  </w:num>
+  <w:num w:numId="2">
+    <w:abstractNumId w:val="3"/>
+  </w:num>
+  <w:num w:numId="3">
+    <w:abstractNumId w:val="4"/>
+  </w:num>
+  <w:num w:numId="4">
+    <w:abstractNumId w:val="0"/>
+  </w:num>
+  <w:num w:numId="5">
     <w:abstractNumId w:val="1"/>
   </w:num>
-  <w:num w:numId="2">
-    <w:abstractNumId w:val="0"/>
-  </w:num>
-  <w:num w:numId="3">
-    <w:abstractNumId w:val="5"/>
-  </w:num>
-  <w:num w:numId="4">
+  <w:num w:numId="6">
     <w:abstractNumId w:val="2"/>
-  </w:num>
-  <w:num w:numId="5">
-    <w:abstractNumId w:val="4"/>
-  </w:num>
-  <w:num w:numId="6">
-    <w:abstractNumId w:val="3"/>
   </w:num>
 </w:numbering>
 </file>

</xml_diff>